<commit_message>
section 2, user manuals - software operations
</commit_message>
<xml_diff>
--- a/MISC/Final.docx
+++ b/MISC/Final.docx
@@ -62,11 +62,21 @@
           </wp:anchor>
         </w:drawing>
       </w:r>
+      <w:proofErr w:type="spellStart"/>
+      <w:proofErr w:type="gramStart"/>
       <w:r>
         <w:rPr>
           <w:smallCaps w:val="0"/>
         </w:rPr>
-        <w:t xml:space="preserve">reLive </w:t>
+        <w:t>reLive</w:t>
+      </w:r>
+      <w:proofErr w:type="spellEnd"/>
+      <w:proofErr w:type="gramEnd"/>
+      <w:r>
+        <w:rPr>
+          <w:smallCaps w:val="0"/>
+        </w:rPr>
+        <w:t xml:space="preserve"> </w:t>
       </w:r>
       <w:r>
         <w:rPr>
@@ -110,13 +120,25 @@
           <w:szCs w:val="28"/>
         </w:rPr>
       </w:pPr>
+      <w:proofErr w:type="spellStart"/>
+      <w:proofErr w:type="gramStart"/>
       <w:r>
         <w:rPr>
           <w:b/>
           <w:sz w:val="28"/>
           <w:szCs w:val="28"/>
         </w:rPr>
-        <w:t>reImagine Technologies</w:t>
+        <w:t>reImagine</w:t>
+      </w:r>
+      <w:proofErr w:type="spellEnd"/>
+      <w:proofErr w:type="gramEnd"/>
+      <w:r>
+        <w:rPr>
+          <w:b/>
+          <w:sz w:val="28"/>
+          <w:szCs w:val="28"/>
+        </w:rPr>
+        <w:t xml:space="preserve"> Technologies</w:t>
       </w:r>
     </w:p>
     <w:p>
@@ -132,8 +154,13 @@
         <w:jc w:val="center"/>
       </w:pPr>
       <w:r>
-        <w:t>Mario Raushel</w:t>
-      </w:r>
+        <w:t xml:space="preserve">Mario </w:t>
+      </w:r>
+      <w:proofErr w:type="spellStart"/>
+      <w:r>
+        <w:t>Raushel</w:t>
+      </w:r>
+      <w:proofErr w:type="spellEnd"/>
     </w:p>
     <w:p>
       <w:pPr>
@@ -3281,14 +3308,7 @@
             <w:rStyle w:val="Hyperlink"/>
             <w:noProof/>
           </w:rPr>
-          <w:t>Figure 6: Serial Communicatio</w:t>
-        </w:r>
-        <w:r>
-          <w:rPr>
-            <w:rStyle w:val="Hyperlink"/>
-            <w:noProof/>
-          </w:rPr>
-          <w:t>n</w:t>
+          <w:t>Figure 6: Serial Communication</w:t>
         </w:r>
         <w:r>
           <w:rPr>
@@ -3735,7 +3755,15 @@
     </w:p>
     <w:p>
       <w:r>
-        <w:t>(text here) - Caleb</w:t>
+        <w:t>(</w:t>
+      </w:r>
+      <w:proofErr w:type="gramStart"/>
+      <w:r>
+        <w:t>text</w:t>
+      </w:r>
+      <w:proofErr w:type="gramEnd"/>
+      <w:r>
+        <w:t xml:space="preserve"> here) - Caleb</w:t>
       </w:r>
     </w:p>
     <w:p>
@@ -3764,6 +3792,7 @@
     </w:p>
     <w:p>
       <w:bookmarkStart w:id="7" w:name="_Toc196726608"/>
+      <w:bookmarkStart w:id="8" w:name="_Toc197095734"/>
       <w:r>
         <w:t>There is a need for users to autonomously create and explore daily photo life logs for both a fun and interesting experience.</w:t>
       </w:r>
@@ -3772,31 +3801,40 @@
       <w:pPr>
         <w:pStyle w:val="Heading2"/>
       </w:pPr>
-      <w:bookmarkStart w:id="8" w:name="_Toc197095734"/>
       <w:r>
         <w:t>Goal and Objectives</w:t>
       </w:r>
+    </w:p>
+    <w:p>
+      <w:bookmarkStart w:id="9" w:name="_Toc196726609"/>
+      <w:bookmarkStart w:id="10" w:name="_Toc197095735"/>
       <w:bookmarkEnd w:id="7"/>
       <w:bookmarkEnd w:id="8"/>
-    </w:p>
-    <w:p>
-      <w:bookmarkStart w:id="9" w:name="_Toc196726609"/>
-      <w:r>
-        <w:t>The goals for this project is to create a wearable camera system capable of recording GPS data that will automatically record the daily life of the user based on a variety of triggers including time, distance, and face detection.</w:t>
-      </w:r>
-    </w:p>
-    <w:p>
-      <w:r>
-        <w:t>Here is a list of objectives we have taken into consideration when designing our device:</w:t>
-      </w:r>
-    </w:p>
-    <w:p>
-      <w:pPr>
-        <w:pStyle w:val="ListParagraph"/>
+      <w:r>
+        <w:t xml:space="preserve">The goal for this project is to create a wearable camera system capable of automatically recording pictures with GPS data based on a variety of triggers (time, distance, </w:t>
+      </w:r>
+      <w:proofErr w:type="gramStart"/>
+      <w:r>
+        <w:t>halo</w:t>
+      </w:r>
+      <w:proofErr w:type="gramEnd"/>
+      <w:r>
+        <w:t>).</w:t>
+      </w:r>
+    </w:p>
+    <w:p>
+      <w:r>
+        <w:t xml:space="preserve">The following is a list of objectives that were taken into consideration in the design of the device.  </w:t>
+      </w:r>
+    </w:p>
+    <w:p>
+      <w:pPr>
         <w:numPr>
           <w:ilvl w:val="0"/>
-          <w:numId w:val="10"/>
+          <w:numId w:val="24"/>
         </w:numPr>
+        <w:spacing w:line="240" w:lineRule="auto"/>
+        <w:ind w:left="994"/>
       </w:pPr>
       <w:r>
         <w:t>The prototype design should cost no more than $500.</w:t>
@@ -3804,90 +3842,165 @@
     </w:p>
     <w:p>
       <w:pPr>
-        <w:pStyle w:val="ListParagraph"/>
         <w:numPr>
           <w:ilvl w:val="0"/>
-          <w:numId w:val="10"/>
+          <w:numId w:val="24"/>
         </w:numPr>
-      </w:pPr>
-      <w:r>
-        <w:t>The prototype</w:t>
-      </w:r>
-      <w:r>
-        <w:t xml:space="preserve"> must be battery powered and capable of logging </w:t>
-      </w:r>
-      <w:r>
-        <w:t xml:space="preserve">at least 4 hours </w:t>
-      </w:r>
-      <w:r>
-        <w:t>without needing to be recharged.</w:t>
-      </w:r>
-    </w:p>
-    <w:p>
-      <w:pPr>
-        <w:pStyle w:val="ListParagraph"/>
+        <w:spacing w:line="240" w:lineRule="auto"/>
+        <w:ind w:left="994"/>
+      </w:pPr>
+      <w:r>
+        <w:t>The prototype must be battery powered and capable of logging pictures for at least 4 hours before needing to be recharged.</w:t>
+      </w:r>
+    </w:p>
+    <w:p>
+      <w:pPr>
         <w:numPr>
           <w:ilvl w:val="0"/>
-          <w:numId w:val="10"/>
+          <w:numId w:val="24"/>
         </w:numPr>
-      </w:pPr>
-      <w:r>
-        <w:t xml:space="preserve">The camera unit should not cause any harm to the user </w:t>
-      </w:r>
-    </w:p>
-    <w:p>
-      <w:pPr>
-        <w:pStyle w:val="ListParagraph"/>
+        <w:spacing w:line="240" w:lineRule="auto"/>
+        <w:ind w:left="994"/>
+      </w:pPr>
+      <w:r>
+        <w:t>The camera unit should not cause any harm to the user.</w:t>
+      </w:r>
+    </w:p>
+    <w:p>
+      <w:pPr>
         <w:numPr>
           <w:ilvl w:val="0"/>
-          <w:numId w:val="10"/>
+          <w:numId w:val="24"/>
         </w:numPr>
-      </w:pPr>
-      <w:r>
-        <w:t>The camera should function well both inside and outdoors</w:t>
-      </w:r>
-    </w:p>
-    <w:p>
-      <w:pPr>
-        <w:pStyle w:val="ListParagraph"/>
+        <w:spacing w:line="240" w:lineRule="auto"/>
+        <w:ind w:left="994"/>
+      </w:pPr>
+      <w:r>
+        <w:t>The camera should function well both inside and outdoors.</w:t>
+      </w:r>
+    </w:p>
+    <w:p>
+      <w:pPr>
         <w:numPr>
           <w:ilvl w:val="0"/>
-          <w:numId w:val="10"/>
+          <w:numId w:val="24"/>
         </w:numPr>
-      </w:pPr>
-      <w:r>
-        <w:t>The GPS should function well in outdoor urban areas and have a decent failover for loss of signal indoors</w:t>
-      </w:r>
-    </w:p>
-    <w:p>
-      <w:pPr>
-        <w:pStyle w:val="ListParagraph"/>
+        <w:spacing w:line="240" w:lineRule="auto"/>
+        <w:ind w:left="994"/>
+      </w:pPr>
+      <w:r>
+        <w:t>The GPS should function well in outdoor urban areas.</w:t>
+      </w:r>
+    </w:p>
+    <w:p>
+      <w:pPr>
         <w:numPr>
           <w:ilvl w:val="0"/>
-          <w:numId w:val="10"/>
+          <w:numId w:val="24"/>
         </w:numPr>
-      </w:pPr>
-      <w:r>
-        <w:t>The design must be comfortable to wear and lightweight</w:t>
-      </w:r>
-    </w:p>
-    <w:p>
-      <w:pPr>
-        <w:pStyle w:val="ListParagraph"/>
+        <w:spacing w:line="240" w:lineRule="auto"/>
+        <w:ind w:left="994"/>
+      </w:pPr>
+      <w:r>
+        <w:t>The design must be comfortable to wear and lightweight (less than 1 lb.)</w:t>
+      </w:r>
+    </w:p>
+    <w:p>
+      <w:pPr>
         <w:numPr>
           <w:ilvl w:val="0"/>
-          <w:numId w:val="10"/>
+          <w:numId w:val="24"/>
         </w:numPr>
-      </w:pPr>
-      <w:r>
-        <w:t>The accompanying software must be easy to use and understand</w:t>
+        <w:spacing w:line="240" w:lineRule="auto"/>
+        <w:ind w:left="994"/>
+      </w:pPr>
+      <w:r>
+        <w:t>The accompanying software must be easy to understand and use.</w:t>
+      </w:r>
+    </w:p>
+    <w:p>
+      <w:pPr>
+        <w:numPr>
+          <w:ilvl w:val="0"/>
+          <w:numId w:val="24"/>
+        </w:numPr>
+        <w:spacing w:line="240" w:lineRule="auto"/>
+        <w:ind w:left="994"/>
+      </w:pPr>
+      <w:r>
+        <w:t>The camera unit must take good quality pictures (at least 320 x 240 resolution)</w:t>
       </w:r>
     </w:p>
     <w:p>
       <w:pPr>
         <w:pStyle w:val="Heading2"/>
       </w:pPr>
-      <w:bookmarkStart w:id="10" w:name="_Toc197095735"/>
+      <w:r>
+        <w:t>Design Constraints and Feasibility</w:t>
+      </w:r>
+    </w:p>
+    <w:p>
+      <w:r>
+        <w:t>The economic constraints of our design are twofold. The initial prototype development has a total budget of $500. To be a viable commercial product, the final design must be both competitively priced and affordable to the consumer while maintaining a profit. In order to meet those specifications, the final consumer product should cost around $400.</w:t>
+      </w:r>
+    </w:p>
+    <w:p>
+      <w:r>
+        <w:t xml:space="preserve">As a wearable device, there are several physical constraints that must be met. First and foremost, the device must be lightweight and comfortable to wear for an entire day. As a </w:t>
+      </w:r>
+      <w:r>
+        <w:lastRenderedPageBreak/>
+        <w:t xml:space="preserve">wearable device, the system must run on batteries and be capable of powering the device for </w:t>
+      </w:r>
+      <w:r>
+        <w:t>at least 4 hours</w:t>
+      </w:r>
+      <w:r>
+        <w:t xml:space="preserve"> without being recharged. The placement and charging of the system’s batteries must also be easy to access and replaced as they will have to be replace</w:t>
+      </w:r>
+      <w:r>
+        <w:t>d or recharged</w:t>
+      </w:r>
+      <w:r>
+        <w:t xml:space="preserve"> regularly. In addition, access to the removable SD card must also be easy to access as users may want to synchronize pictures on a daily basis.</w:t>
+      </w:r>
+    </w:p>
+    <w:p>
+      <w:r>
+        <w:t>The design of the accompanying software must also be user friendly and easy to access all of the configuration settings of the camera. Anyone with basic computer experience should have no problem understanding how to use the program without much instruction. For the user to gain full use of the software however, the user must have an active Google account and password. This will enable the user to host their life log online where they can easily share images and accompanying maps to their friends and family.</w:t>
+      </w:r>
+    </w:p>
+    <w:p>
+      <w:r>
+        <w:t xml:space="preserve">The system must work well </w:t>
+      </w:r>
+      <w:r>
+        <w:t xml:space="preserve">outdoors so the consumer product must be resilient to a </w:t>
+      </w:r>
+      <w:r>
+        <w:t xml:space="preserve">variety of weather conditions.  Originally, an objective of the system was to be able to use it indoors.  However, with GPS difficulties, this option has been limited to an extent.  The system should still be usable indoors.  However, GPS capabilities and triggers will be rendered useless.  Another objective that was deemed unnecessary was the face detection trigger.  We had planned to implement this trigger because the </w:t>
+      </w:r>
+      <w:proofErr w:type="spellStart"/>
+      <w:r>
+        <w:t>CMUcam</w:t>
+      </w:r>
+      <w:proofErr w:type="spellEnd"/>
+      <w:r>
+        <w:t xml:space="preserve"> seemed to already have this functionality.  However, once the space limitations of the </w:t>
+      </w:r>
+      <w:proofErr w:type="spellStart"/>
+      <w:r>
+        <w:t>CMUcam</w:t>
+      </w:r>
+      <w:proofErr w:type="spellEnd"/>
+      <w:r>
+        <w:t xml:space="preserve"> were discovered, it was decided that face detection would likely be impossible to implement.</w:t>
+      </w:r>
+    </w:p>
+    <w:p>
+      <w:pPr>
+        <w:pStyle w:val="Heading2"/>
+      </w:pPr>
       <w:r>
         <w:t>Literature and Technical Survey</w:t>
       </w:r>
@@ -3895,17 +4008,297 @@
       <w:bookmarkEnd w:id="10"/>
     </w:p>
     <w:p>
-      <w:r>
-        <w:t>(text here) - Terrence</w:t>
-      </w:r>
-    </w:p>
-    <w:p>
-      <w:pPr>
-        <w:pStyle w:val="Heading2"/>
+      <w:pPr>
+        <w:spacing w:after="0" w:line="240" w:lineRule="auto"/>
+        <w:rPr>
+          <w:b/>
+        </w:rPr>
       </w:pPr>
       <w:bookmarkStart w:id="11" w:name="_Toc196726610"/>
       <w:bookmarkStart w:id="12" w:name="_Toc197095736"/>
       <w:r>
+        <w:rPr>
+          <w:b/>
+        </w:rPr>
+        <w:t>Ricoh Pro G3 GPS Camera</w:t>
+      </w:r>
+    </w:p>
+    <w:p>
+      <w:pPr>
+        <w:spacing w:after="0" w:line="240" w:lineRule="auto"/>
+        <w:ind w:left="274"/>
+        <w:rPr>
+          <w:i/>
+        </w:rPr>
+      </w:pPr>
+      <w:r>
+        <w:rPr>
+          <w:i/>
+        </w:rPr>
+        <w:t>http://www.ricohzone.com/gps/index.html</w:t>
+      </w:r>
+    </w:p>
+    <w:p>
+      <w:pPr>
+        <w:spacing w:after="0" w:line="240" w:lineRule="auto"/>
+      </w:pPr>
+    </w:p>
+    <w:p>
+      <w:pPr>
+        <w:spacing w:after="0" w:line="240" w:lineRule="auto"/>
+      </w:pPr>
+      <w:r>
+        <w:t xml:space="preserve">Many of the triggers in the </w:t>
+      </w:r>
+      <w:proofErr w:type="spellStart"/>
+      <w:r>
+        <w:t>ReLive</w:t>
+      </w:r>
+      <w:proofErr w:type="spellEnd"/>
+      <w:r>
+        <w:t xml:space="preserve"> camera system depend largely on the GPS module that has been integrated with the </w:t>
+      </w:r>
+      <w:proofErr w:type="spellStart"/>
+      <w:r>
+        <w:t>CMUcam</w:t>
+      </w:r>
+      <w:proofErr w:type="spellEnd"/>
+      <w:r>
+        <w:t xml:space="preserve">.  Recently, cameras such as the Ricoh Pro G3 have been released that embed coordinates of where pictures were taken.  The </w:t>
+      </w:r>
+      <w:proofErr w:type="spellStart"/>
+      <w:r>
+        <w:t>ReLive</w:t>
+      </w:r>
+      <w:proofErr w:type="spellEnd"/>
+      <w:r>
+        <w:t xml:space="preserve"> camera system extends this by not only tagging the pictures with coordinates, but also enabling triggers based off of the GPS data received.  This means a higher level of interactivity with the GPS chip.</w:t>
+      </w:r>
+    </w:p>
+    <w:p>
+      <w:pPr>
+        <w:spacing w:after="0" w:line="240" w:lineRule="auto"/>
+      </w:pPr>
+    </w:p>
+    <w:p>
+      <w:pPr>
+        <w:spacing w:after="0" w:line="240" w:lineRule="auto"/>
+        <w:rPr>
+          <w:b/>
+        </w:rPr>
+      </w:pPr>
+      <w:r>
+        <w:rPr>
+          <w:b/>
+        </w:rPr>
+        <w:t>Lightning Activated Camera Shutter Trigger</w:t>
+      </w:r>
+    </w:p>
+    <w:p>
+      <w:pPr>
+        <w:spacing w:after="0" w:line="240" w:lineRule="auto"/>
+      </w:pPr>
+      <w:r>
+        <w:t>http://www.solorb.com/elect/lightning/index.html</w:t>
+      </w:r>
+    </w:p>
+    <w:p>
+      <w:pPr>
+        <w:spacing w:after="0" w:line="240" w:lineRule="auto"/>
+      </w:pPr>
+    </w:p>
+    <w:p>
+      <w:pPr>
+        <w:spacing w:after="0" w:line="240" w:lineRule="auto"/>
+      </w:pPr>
+      <w:r>
+        <w:t xml:space="preserve">This camera takes pictures whenever it sees a flash of light.  This is related to the </w:t>
+      </w:r>
+      <w:proofErr w:type="spellStart"/>
+      <w:r>
+        <w:t>ReLive</w:t>
+      </w:r>
+      <w:proofErr w:type="spellEnd"/>
+      <w:r>
+        <w:t xml:space="preserve"> camera system as it triggers a picture to be taken on a certain event.  Similarly, the camera system has many triggers that can be set by the user.  Just as that camera detects flashes of light, the </w:t>
+      </w:r>
+      <w:proofErr w:type="spellStart"/>
+      <w:r>
+        <w:t>ReLive</w:t>
+      </w:r>
+      <w:proofErr w:type="spellEnd"/>
+      <w:r>
+        <w:t xml:space="preserve"> camera detects distances and time and takes pictures accordingly.</w:t>
+      </w:r>
+    </w:p>
+    <w:p>
+      <w:pPr>
+        <w:spacing w:after="0" w:line="240" w:lineRule="auto"/>
+      </w:pPr>
+    </w:p>
+    <w:p>
+      <w:pPr>
+        <w:spacing w:after="0" w:line="240" w:lineRule="auto"/>
+        <w:rPr>
+          <w:b/>
+        </w:rPr>
+      </w:pPr>
+      <w:r>
+        <w:rPr>
+          <w:b/>
+        </w:rPr>
+        <w:lastRenderedPageBreak/>
+        <w:t>Multimedia Diary Application</w:t>
+      </w:r>
+    </w:p>
+    <w:p>
+      <w:pPr>
+        <w:spacing w:after="0" w:line="240" w:lineRule="auto"/>
+      </w:pPr>
+      <w:r>
+        <w:t>http://www.freepatentsonline.com/EP1533714A2.html</w:t>
+      </w:r>
+    </w:p>
+    <w:p>
+      <w:pPr>
+        <w:spacing w:after="0" w:line="240" w:lineRule="auto"/>
+      </w:pPr>
+    </w:p>
+    <w:p>
+      <w:pPr>
+        <w:spacing w:after="0" w:line="240" w:lineRule="auto"/>
+      </w:pPr>
+      <w:r>
+        <w:t>This patent combines media items such as videos and photos into a calendar view of events.  There is a timeline view from which media files may be viewed from.  Just like this patent, our application focuses on pictures and organizes them by date.  These dates can be selected through a calendar and viewed online by everyone.</w:t>
+      </w:r>
+    </w:p>
+    <w:p>
+      <w:pPr>
+        <w:spacing w:after="0" w:line="240" w:lineRule="auto"/>
+      </w:pPr>
+    </w:p>
+    <w:p>
+      <w:pPr>
+        <w:spacing w:after="0" w:line="240" w:lineRule="auto"/>
+        <w:rPr>
+          <w:b/>
+        </w:rPr>
+      </w:pPr>
+      <w:r>
+        <w:rPr>
+          <w:b/>
+        </w:rPr>
+        <w:t>Audio Logger Pro</w:t>
+      </w:r>
+    </w:p>
+    <w:p>
+      <w:pPr>
+        <w:spacing w:after="0" w:line="240" w:lineRule="auto"/>
+      </w:pPr>
+      <w:r>
+        <w:t>http://www.broadcast.co.uk/audiologgerpro-p-55.html</w:t>
+      </w:r>
+    </w:p>
+    <w:p>
+      <w:pPr>
+        <w:spacing w:after="0" w:line="240" w:lineRule="auto"/>
+      </w:pPr>
+    </w:p>
+    <w:p>
+      <w:pPr>
+        <w:spacing w:after="0" w:line="240" w:lineRule="auto"/>
+      </w:pPr>
+      <w:r>
+        <w:t xml:space="preserve">This application continuously records audio 24/7 using the PC and sound card.  Sounds from any time can be played back using a playback client.  The </w:t>
+      </w:r>
+      <w:proofErr w:type="spellStart"/>
+      <w:r>
+        <w:t>ReLive</w:t>
+      </w:r>
+      <w:proofErr w:type="spellEnd"/>
+      <w:r>
+        <w:t xml:space="preserve"> system is similar to the Audio Logger Pro in that it also logs media.  Instead of photos, the audio logger keeps track of audio.  Just as the Audio Logger can retrieve audio, the </w:t>
+      </w:r>
+      <w:proofErr w:type="spellStart"/>
+      <w:r>
+        <w:t>ReLive</w:t>
+      </w:r>
+      <w:proofErr w:type="spellEnd"/>
+      <w:r>
+        <w:t xml:space="preserve"> system can retrieve photos from any date and time.  One difference though, is that while the Audio Logger must stay attached to a computer, the </w:t>
+      </w:r>
+      <w:proofErr w:type="spellStart"/>
+      <w:r>
+        <w:t>ReLive</w:t>
+      </w:r>
+      <w:proofErr w:type="spellEnd"/>
+      <w:r>
+        <w:t xml:space="preserve"> camera is very portable and can be taken wherever the user goes.</w:t>
+      </w:r>
+    </w:p>
+    <w:p>
+      <w:pPr>
+        <w:spacing w:after="0" w:line="240" w:lineRule="auto"/>
+      </w:pPr>
+    </w:p>
+    <w:p>
+      <w:pPr>
+        <w:spacing w:after="0" w:line="240" w:lineRule="auto"/>
+      </w:pPr>
+      <w:r>
+        <w:rPr>
+          <w:b/>
+        </w:rPr>
+        <w:t>Sony Smile Shutter</w:t>
+      </w:r>
+    </w:p>
+    <w:p>
+      <w:pPr>
+        <w:spacing w:after="0" w:line="240" w:lineRule="auto"/>
+      </w:pPr>
+      <w:hyperlink r:id="rId11" w:history="1">
+        <w:r>
+          <w:rPr>
+            <w:rStyle w:val="Hyperlink"/>
+          </w:rPr>
+          <w:t>http://www.adorama.com/catalog.tpl?op=NewsDesk_Internal&amp;article_num=012808-2</w:t>
+        </w:r>
+      </w:hyperlink>
+    </w:p>
+    <w:p>
+      <w:pPr>
+        <w:spacing w:after="0" w:line="240" w:lineRule="auto"/>
+      </w:pPr>
+    </w:p>
+    <w:p>
+      <w:pPr>
+        <w:spacing w:after="0" w:line="240" w:lineRule="auto"/>
+      </w:pPr>
+      <w:r>
+        <w:t xml:space="preserve">Sony’s smile shutter shows just how far face detection has come.  In Sony’s new W-series Cyber-shot digital cameras, it will be possible to detect and take pictures whenever a person smiles.  It can even detect and give priority to children or adults.  The </w:t>
+      </w:r>
+      <w:proofErr w:type="spellStart"/>
+      <w:r>
+        <w:t>ReLive</w:t>
+      </w:r>
+      <w:proofErr w:type="spellEnd"/>
+      <w:r>
+        <w:t xml:space="preserve"> camera will work through certain triggers set through the software program.  A feature such as face detection or smile shutter could be easily extended as another feature.  In fact, we had planned to do such a thing since a face-detection algorithm was given.  However the camera ran out of space for the face-detection code.  With a little more space, the </w:t>
+      </w:r>
+      <w:proofErr w:type="spellStart"/>
+      <w:r>
+        <w:t>ReLive</w:t>
+      </w:r>
+      <w:proofErr w:type="spellEnd"/>
+      <w:r>
+        <w:t xml:space="preserve"> camera could easily extend its current triggers to many more.</w:t>
+      </w:r>
+    </w:p>
+    <w:p>
+      <w:pPr>
+        <w:pStyle w:val="Heading2"/>
+      </w:pPr>
+      <w:r>
         <w:t>Evaluation of Alternative Solutions</w:t>
       </w:r>
       <w:bookmarkEnd w:id="11"/>
@@ -3913,7 +4306,50 @@
     </w:p>
     <w:p>
       <w:r>
-        <w:t>(text here) - Terrence</w:t>
+        <w:t xml:space="preserve">Throughout the implementation process, problems and new ideas were constantly encountered, changing the design of the system.  The only constant was that the system would be built around the functionality of the CMUcam3.  The first major decision was that of the GPS chip.  Initially, we looked closely at the </w:t>
+      </w:r>
+      <w:proofErr w:type="spellStart"/>
+      <w:r>
+        <w:t>SiRFstar</w:t>
+      </w:r>
+      <w:proofErr w:type="spellEnd"/>
+      <w:r>
+        <w:t xml:space="preserve"> III, </w:t>
+      </w:r>
+      <w:proofErr w:type="spellStart"/>
+      <w:r>
+        <w:t>SiRFstar</w:t>
+      </w:r>
+      <w:proofErr w:type="spellEnd"/>
+      <w:r>
+        <w:t xml:space="preserve"> II, and Copernicus chipsets.  Factors that were taken into consideration were accuracy, startup time, ability indoors and outdoors, and documentation available.  The Copernicus chip was chosen mainly for the immense amount of documentation available compared to the other chips.  However, after working with the Copernicus, we realized that it is much more difficult to receive signal through the chip.  Therefore, we were required to switch to a </w:t>
+      </w:r>
+      <w:proofErr w:type="spellStart"/>
+      <w:r>
+        <w:t>SiRFstar</w:t>
+      </w:r>
+      <w:proofErr w:type="spellEnd"/>
+      <w:r>
+        <w:t xml:space="preserve"> III chip.</w:t>
+      </w:r>
+    </w:p>
+    <w:p>
+      <w:r>
+        <w:lastRenderedPageBreak/>
+        <w:t>One alternative solution that was not explored too deeply was the use of a camera different from the CMUcam3.  However, this would most likely require much more work for required triggers to be programmed since the CMUcam3’s main advantage is in its programmability.  With it, many triggers can be implemented to control the camera.  This gave us a lot of flexibility as we thought up ideas for how we wanted to use the camera.</w:t>
+      </w:r>
+    </w:p>
+    <w:p>
+      <w:r>
+        <w:t xml:space="preserve">On the software side of things, before we used Google’s Picasa service, we had planned to create our own application and website using Google Maps.  However, realizing there were services that already did what we had planned to do, we decided that it would be more beneficial to use the Google API to send and receive data to and from a Picasa account.  We also looked into using the </w:t>
+      </w:r>
+      <w:proofErr w:type="spellStart"/>
+      <w:r>
+        <w:t>Flickr</w:t>
+      </w:r>
+      <w:proofErr w:type="spellEnd"/>
+      <w:r>
+        <w:t xml:space="preserve"> service.  There was a downside to using the service though.  Although Picasa gave us easy access to a great amount of already implemented features, there were times where we wanted to add our own and were unable to because we couldn’t really change Picasa.  We also became dependent upon those services provided by Google.  There was a point in time where our album viewing could not occur because a certain Google service was down.  Without implementing a roundabout way to bypass using that service, a large part of our application would not run.</w:t>
       </w:r>
     </w:p>
     <w:p>
@@ -3942,9 +4378,11 @@
       <w:r>
         <w:t xml:space="preserve">The </w:t>
       </w:r>
+      <w:proofErr w:type="spellStart"/>
       <w:r>
         <w:t>reLive</w:t>
       </w:r>
+      <w:proofErr w:type="spellEnd"/>
       <w:r>
         <w:t xml:space="preserve"> system will be comprised of two main components that interact in different ways.  The user will use a PC to run the application that will p</w:t>
       </w:r>
@@ -3958,20 +4396,18 @@
         <w:t>ing</w:t>
       </w:r>
       <w:r>
-        <w:t xml:space="preserve"> the </w:t>
-      </w:r>
-      <w:r>
-        <w:lastRenderedPageBreak/>
-        <w:t xml:space="preserve">settings the user desires.  The user will then wear the camera and will not need to interact with the system.  Once the user is finished wearing the system, they will take the media card and insert it into the computer where it will launch the application and allow the user to see a map of their path along with the pictures taken while wearing the device. </w:t>
+        <w:t xml:space="preserve"> the settings the user desires.  The user will then wear the camera and will not need to interact with the system.  Once the user is finished wearing the system, they will take the media card and insert it into the computer where it will launch the application and allow the user to see a map of their path along with the pictures taken while wearing the device. </w:t>
       </w:r>
     </w:p>
     <w:p>
       <w:r>
         <w:t xml:space="preserve">The first step will require the user to define the settings to describe how they would like the </w:t>
       </w:r>
+      <w:proofErr w:type="spellStart"/>
       <w:r>
         <w:t>reLive</w:t>
       </w:r>
+      <w:proofErr w:type="spellEnd"/>
       <w:r>
         <w:t xml:space="preserve"> system to behave.  These options will be programmed on the computer with a media card inserted.  This media card will be written with a configuration file that will describe the user’s commands.  The user will be able to program the triggers for time, distance, or face detection.  The user will also be able to specify a beacon and a distance from that beacon to activate the triggers.</w:t>
       </w:r>
@@ -3985,6 +4421,7 @@
           <w:noProof/>
           <w:lang w:bidi="ar-SA"/>
         </w:rPr>
+        <w:lastRenderedPageBreak/>
         <w:drawing>
           <wp:inline distT="0" distB="0" distL="0" distR="0">
             <wp:extent cx="5943600" cy="4592955"/>
@@ -4001,7 +4438,7 @@
                     <pic:cNvPicPr/>
                   </pic:nvPicPr>
                   <pic:blipFill>
-                    <a:blip r:embed="rId11"/>
+                    <a:blip r:embed="rId12"/>
                     <a:stretch>
                       <a:fillRect/>
                     </a:stretch>
@@ -4055,37 +4492,41 @@
       <w:r>
         <w:t xml:space="preserve"> and power on the system.  The </w:t>
       </w:r>
+      <w:proofErr w:type="spellStart"/>
       <w:r>
         <w:t>reLive</w:t>
       </w:r>
-      <w:r>
-        <w:t xml:space="preserve"> system will then proceed with the commands given to it by the user </w:t>
+      <w:proofErr w:type="spellEnd"/>
+      <w:r>
+        <w:t xml:space="preserve"> system will then proceed with the commands given to it by the user during the initial step</w:t>
+      </w:r>
+      <w:r>
+        <w:t>.  This step will perform</w:t>
+      </w:r>
+      <w:r>
+        <w:t xml:space="preserve"> the image processing functions.  The user will not need to have any interaction with the system during this phase.   The system will capture images after any of the triggers occur.  </w:t>
+      </w:r>
+    </w:p>
+    <w:p>
+      <w:r>
+        <w:t xml:space="preserve">Once the user is finished logging, the media card will be transferred back to the computer.  Once the media card is inserted into the PC, the </w:t>
+      </w:r>
+      <w:proofErr w:type="spellStart"/>
+      <w:r>
+        <w:t>reLive</w:t>
+      </w:r>
+      <w:proofErr w:type="spellEnd"/>
+      <w:r>
+        <w:t xml:space="preserve"> software will launch, capturing the data from the camera.  The media card will be erased (other than the configuration file) and the data will be stored on the PC waiting to be uploaded to the web album.</w:t>
+      </w:r>
+    </w:p>
+    <w:p>
+      <w:r>
+        <w:t xml:space="preserve">When the user is ready, they can upload the images to the web album where the pictures will be permanently stored.  The user will be able to use these albums to see the maps from the day.  Each day the system is run will have its own album.  The web album will be able to </w:t>
       </w:r>
       <w:r>
         <w:lastRenderedPageBreak/>
-        <w:t>during the initial step</w:t>
-      </w:r>
-      <w:r>
-        <w:t>.  This step will perform</w:t>
-      </w:r>
-      <w:r>
-        <w:t xml:space="preserve"> the image processing functions.  The user will not need to have any interaction with the system during this phase.   The system will capture images after any of the triggers occur.  </w:t>
-      </w:r>
-    </w:p>
-    <w:p>
-      <w:r>
-        <w:t xml:space="preserve">Once the user is finished logging, the media card will be transferred back to the computer.  Once the media card is inserted into the PC, the </w:t>
-      </w:r>
-      <w:r>
-        <w:t>reLive</w:t>
-      </w:r>
-      <w:r>
-        <w:t xml:space="preserve"> software will launch, capturing the data from the camera.  The media card will be erased (other than the configuration file) and the data will be stored on the PC waiting to be uploaded to the web album.</w:t>
-      </w:r>
-    </w:p>
-    <w:p>
-      <w:r>
-        <w:t xml:space="preserve">When the user is ready, they can upload the images to the web album where the pictures will be permanently stored.  The user will be able to use these albums to see the maps from the day.  Each day the system is run will have its own album.  The web album will be able to dynamically create the map from whichever album is chosen.  The user will not need to do anything other than ask for the map to be displayed.  </w:t>
+        <w:t xml:space="preserve">dynamically create the map from whichever album is chosen.  The user will not need to do anything other than ask for the map to be displayed.  </w:t>
       </w:r>
     </w:p>
     <w:p>
@@ -4097,12 +4538,12 @@
       <w:pPr>
         <w:pStyle w:val="Heading2"/>
       </w:pPr>
-      <w:bookmarkStart w:id="17" w:name="_Toc196726612"/>
-      <w:bookmarkStart w:id="18" w:name="_Toc197095739"/>
+      <w:bookmarkStart w:id="17" w:name="_Toc197095739"/>
+      <w:bookmarkStart w:id="18" w:name="_Toc196726612"/>
       <w:r>
         <w:t>Complete module-wise specifications</w:t>
       </w:r>
-      <w:bookmarkEnd w:id="18"/>
+      <w:bookmarkEnd w:id="17"/>
     </w:p>
     <w:p>
       <w:pPr>
@@ -4206,7 +4647,15 @@
         <w:t>metadata. U</w:t>
       </w:r>
       <w:r>
-        <w:t xml:space="preserve">sers will then have the option of uploading their albums to their Google account. They will then have access to ‘reLive’ their daily experiences from any computer or device with internet access. The resulting daily albums and maps will then be available at </w:t>
+        <w:t>sers will then have the option of uploading their albums to their Google account. They will then have access to ‘</w:t>
+      </w:r>
+      <w:proofErr w:type="spellStart"/>
+      <w:r>
+        <w:t>reLive</w:t>
+      </w:r>
+      <w:proofErr w:type="spellEnd"/>
+      <w:r>
+        <w:t xml:space="preserve">’ their daily experiences from any computer or device with internet access. The resulting daily albums and maps will then be available at </w:t>
       </w:r>
       <w:r>
         <w:t>http://www.picasaweb.google.com</w:t>
@@ -4244,7 +4693,7 @@
                     </pic:cNvPicPr>
                   </pic:nvPicPr>
                   <pic:blipFill>
-                    <a:blip r:embed="rId12"/>
+                    <a:blip r:embed="rId13"/>
                     <a:srcRect/>
                     <a:stretch>
                       <a:fillRect/>
@@ -4307,7 +4756,15 @@
         <w:ind w:left="180"/>
       </w:pPr>
       <w:r>
-        <w:t>Early Photoshop concept designs guided early development of the reLive software and can still be seen in our final design. The final build incorporates the conceptual folder and album</w:t>
+        <w:t xml:space="preserve">Early Photoshop concept designs guided early development of the </w:t>
+      </w:r>
+      <w:proofErr w:type="spellStart"/>
+      <w:r>
+        <w:t>reLive</w:t>
+      </w:r>
+      <w:proofErr w:type="spellEnd"/>
+      <w:r>
+        <w:t xml:space="preserve"> software and can still be seen in our final design. The final build incorporates the conceptual folder and album</w:t>
       </w:r>
       <w:r>
         <w:t xml:space="preserve"> views</w:t>
@@ -4349,7 +4806,7 @@
                     </pic:cNvPicPr>
                   </pic:nvPicPr>
                   <pic:blipFill>
-                    <a:blip r:embed="rId13"/>
+                    <a:blip r:embed="rId14"/>
                     <a:stretch>
                       <a:fillRect/>
                     </a:stretch>
@@ -4405,7 +4862,7 @@
                     <pic:cNvPicPr/>
                   </pic:nvPicPr>
                   <pic:blipFill>
-                    <a:blip r:embed="rId14"/>
+                    <a:blip r:embed="rId15"/>
                     <a:stretch>
                       <a:fillRect/>
                     </a:stretch>
@@ -4453,9 +4910,11 @@
         <w:lastRenderedPageBreak/>
         <w:t xml:space="preserve">The </w:t>
       </w:r>
+      <w:proofErr w:type="spellStart"/>
       <w:r>
         <w:t>reLive</w:t>
       </w:r>
+      <w:proofErr w:type="spellEnd"/>
       <w:r>
         <w:t xml:space="preserve"> system will be run from a bundle of hardware called a </w:t>
       </w:r>
@@ -4469,13 +4928,29 @@
         <w:t>CMUcam3</w:t>
       </w:r>
       <w:r>
-        <w:t xml:space="preserve"> has an ARM7TDMI image processor to process the images taken by the Omnivision CMOS sensor.  The CMOS sensor has the ability to interface with the OV6620 and the OV7630.  The </w:t>
+        <w:t xml:space="preserve"> has an ARM7TDMI image processor to process the images taken by the </w:t>
+      </w:r>
+      <w:proofErr w:type="spellStart"/>
+      <w:r>
+        <w:t>Omnivision</w:t>
+      </w:r>
+      <w:proofErr w:type="spellEnd"/>
+      <w:r>
+        <w:t xml:space="preserve"> CMOS sensor.  The CMOS sensor has the ability to interface with the OV6620 and the OV7630.  The </w:t>
       </w:r>
       <w:r>
         <w:t>CMUcam3</w:t>
       </w:r>
       <w:r>
-        <w:t xml:space="preserve"> has a pair of serial ports, one of which is level shifted and one that is not.  Along with the serial ports, there are a number of LEDs to indicate status as well as an analog output that will be able to supply power to a second device.  This system will be supplied with between 6 and 15 volts of DC power (at least 150 mA).  This power will be supplied from batteries that are inside of the enclosure.  </w:t>
+        <w:t xml:space="preserve"> has a pair of serial ports, one of which is level shifted and one that is not.  Along with the serial ports, there are a number of LEDs to indicate status as well as an analog output that will be able to supply power to a second device.  This system will be supplied with between 6 and 15 volts of DC power (at least 150 </w:t>
+      </w:r>
+      <w:proofErr w:type="spellStart"/>
+      <w:r>
+        <w:t>mA</w:t>
+      </w:r>
+      <w:proofErr w:type="spellEnd"/>
+      <w:r>
+        <w:t xml:space="preserve">).  This power will be supplied from batteries that are inside of the enclosure.  </w:t>
       </w:r>
     </w:p>
     <w:p>
@@ -4506,7 +4981,7 @@
                     </pic:cNvPicPr>
                   </pic:nvPicPr>
                   <pic:blipFill>
-                    <a:blip r:embed="rId15"/>
+                    <a:blip r:embed="rId16"/>
                     <a:srcRect/>
                     <a:stretch>
                       <a:fillRect/>
@@ -4603,7 +5078,7 @@
                     </pic:cNvPicPr>
                   </pic:nvPicPr>
                   <pic:blipFill>
-                    <a:blip r:embed="rId16"/>
+                    <a:blip r:embed="rId17"/>
                     <a:srcRect/>
                     <a:stretch>
                       <a:fillRect/>
@@ -4786,7 +5261,7 @@
                     </pic:cNvPicPr>
                   </pic:nvPicPr>
                   <pic:blipFill>
-                    <a:blip r:embed="rId17"/>
+                    <a:blip r:embed="rId18"/>
                     <a:srcRect/>
                     <a:stretch>
                       <a:fillRect/>
@@ -4822,7 +5297,76 @@
         <w:t>CMUcam3</w:t>
       </w:r>
       <w:r>
-        <w:t xml:space="preserve"> it is easy to access its data. By using the stdio we can easily read from the UART with commands fprintf, and fgetf. The GPS Units can be configured by sending standard NMEA Messages that the GPS can understand. As a default from the factory the GPS Unit will output Trimble’s message interface through serial port A and NMEA through serial port B with the signal characteristics in the following table. For the NMEA message format it will output GGA and VTG messages every second. To change the defaults at startup you can send special messages through Trimble’s message interface, otherwise, what we plan to do, is at startup just send a configuration message. We will configure it to send RMC messages by sending the following string “$PTNLSNM,hhh,xx*hh” where the h’s are a hex value that will let the GPS unit know what type of message we want, 0100 for just RMC, and the x’s are a decimal value which means the frequency in seconds that we want it to output that message. The h’s after the ‘*’ are the checksum. The following is a diagram of how the GPS unit will be connected to the </w:t>
+        <w:t xml:space="preserve"> it is easy to access its data. By using the </w:t>
+      </w:r>
+      <w:proofErr w:type="spellStart"/>
+      <w:r>
+        <w:t>stdio</w:t>
+      </w:r>
+      <w:proofErr w:type="spellEnd"/>
+      <w:r>
+        <w:t xml:space="preserve"> we can easily read from the UART with commands </w:t>
+      </w:r>
+      <w:proofErr w:type="spellStart"/>
+      <w:r>
+        <w:t>fprintf</w:t>
+      </w:r>
+      <w:proofErr w:type="spellEnd"/>
+      <w:r>
+        <w:t xml:space="preserve">, and </w:t>
+      </w:r>
+      <w:proofErr w:type="spellStart"/>
+      <w:r>
+        <w:t>fgetf</w:t>
+      </w:r>
+      <w:proofErr w:type="spellEnd"/>
+      <w:r>
+        <w:t>. The GPS Units can be configured by sending standard NMEA Messages that the GPS can understand. As a default from the factory the GPS Unit will output Trimble’s message interface through serial port A and NMEA through serial port B with the signal characteristics in the following table. For the NMEA message format it will output GGA and VTG messages every second. To change the defaults at startup you can send special messages through Trimble’s message interface, otherwise, what we plan to do, is at startup just send a configuration message. We will configure it to send RMC messages by sending the following string “$</w:t>
+      </w:r>
+      <w:proofErr w:type="spellStart"/>
+      <w:r>
+        <w:t>PTNLSNM</w:t>
+      </w:r>
+      <w:proofErr w:type="gramStart"/>
+      <w:r>
+        <w:t>,hhh,xx</w:t>
+      </w:r>
+      <w:proofErr w:type="spellEnd"/>
+      <w:proofErr w:type="gramEnd"/>
+      <w:r>
+        <w:t>*</w:t>
+      </w:r>
+      <w:proofErr w:type="spellStart"/>
+      <w:r>
+        <w:t>hh</w:t>
+      </w:r>
+      <w:proofErr w:type="spellEnd"/>
+      <w:r>
+        <w:t xml:space="preserve">” where the </w:t>
+      </w:r>
+      <w:proofErr w:type="spellStart"/>
+      <w:r>
+        <w:t>h’s</w:t>
+      </w:r>
+      <w:proofErr w:type="spellEnd"/>
+      <w:r>
+        <w:t xml:space="preserve"> are a hex value that will let the GPS unit know what type of message we want, 0100 for just RMC, and the </w:t>
+      </w:r>
+      <w:proofErr w:type="spellStart"/>
+      <w:r>
+        <w:t>x’s</w:t>
+      </w:r>
+      <w:proofErr w:type="spellEnd"/>
+      <w:r>
+        <w:t xml:space="preserve"> are a decimal value which means the frequency in seconds that we want it to output that message. The </w:t>
+      </w:r>
+      <w:proofErr w:type="spellStart"/>
+      <w:r>
+        <w:t>h’s</w:t>
+      </w:r>
+      <w:proofErr w:type="spellEnd"/>
+      <w:r>
+        <w:t xml:space="preserve"> after the ‘*’ are the checksum. The following is a diagram of how the GPS unit will be connected to the </w:t>
       </w:r>
       <w:r>
         <w:t>CMUcam3</w:t>
@@ -4859,7 +5403,7 @@
                     <pic:cNvPicPr/>
                   </pic:nvPicPr>
                   <pic:blipFill>
-                    <a:blip r:embed="rId18"/>
+                    <a:blip r:embed="rId19"/>
                     <a:srcRect t="17012" b="21784"/>
                     <a:stretch>
                       <a:fillRect/>
@@ -4907,9 +5451,11 @@
       <w:r>
         <w:t xml:space="preserve">The string that the GPS will be configured to send will be the GPRMC string.  This string is the global positioning recommended minimum sentence.  This string will begin by identifying the string type ($GPRMC).  This will be identified as being the proper format by using this header.  The </w:t>
       </w:r>
+      <w:proofErr w:type="spellStart"/>
       <w:r>
         <w:t>reLive</w:t>
       </w:r>
+      <w:proofErr w:type="spellEnd"/>
       <w:r>
         <w:t xml:space="preserve"> system will also use the UTC time (HHMMSS.XXX).  This data is provided from the GPS satellites and will give an accurate time.  The third field identifies the validity of the entire sentence.  In the GPRMC sentence, there are two possible values.  An ‘A’ in the field indicates a fix is obtained.  A ‘V’ indicates invalid data in the string and whether there is data or not, the string is not valid and the position will be assumed to be the last valid GPS position.  The latitude and longitude are the next data fields read.  They are in the string in degrees and minutes.  This value must be converted to only degrees prior to being used.  </w:t>
       </w:r>
@@ -5006,9 +5552,11 @@
       <w:r>
         <w:t xml:space="preserve">To determine when the images should be taken, the system will be able to be triggered by four separate events.  The system will determine when a user specified set of criteria has been met, take an image and record the current GPS location.  The </w:t>
       </w:r>
+      <w:proofErr w:type="spellStart"/>
       <w:r>
         <w:t>reLive</w:t>
       </w:r>
+      <w:proofErr w:type="spellEnd"/>
       <w:r>
         <w:t xml:space="preserve"> system will be able to handle time triggers, distance triggers, and face detection triggers.</w:t>
       </w:r>
@@ -5074,13 +5622,13 @@
       <w:pPr>
         <w:pStyle w:val="Heading2"/>
       </w:pPr>
-      <w:bookmarkStart w:id="25" w:name="_Toc196726624"/>
-      <w:bookmarkStart w:id="26" w:name="_Toc197095740"/>
-      <w:bookmarkEnd w:id="17"/>
+      <w:bookmarkStart w:id="25" w:name="_Toc197095740"/>
+      <w:bookmarkStart w:id="26" w:name="_Toc196726624"/>
+      <w:bookmarkEnd w:id="18"/>
       <w:r>
         <w:t>Approach for Design Validation</w:t>
       </w:r>
-      <w:bookmarkEnd w:id="26"/>
+      <w:bookmarkEnd w:id="25"/>
     </w:p>
     <w:p>
       <w:pPr>
@@ -5189,19 +5737,19 @@
       <w:r>
         <w:t>Implementation Notes</w:t>
       </w:r>
-      <w:bookmarkEnd w:id="25"/>
+      <w:bookmarkEnd w:id="26"/>
       <w:bookmarkEnd w:id="31"/>
     </w:p>
     <w:p>
       <w:pPr>
         <w:pStyle w:val="Heading2"/>
       </w:pPr>
-      <w:bookmarkStart w:id="32" w:name="_Toc196726625"/>
-      <w:bookmarkStart w:id="33" w:name="_Toc197095746"/>
+      <w:bookmarkStart w:id="32" w:name="_Toc197095746"/>
+      <w:bookmarkStart w:id="33" w:name="_Toc196726625"/>
       <w:r>
         <w:t>Hardware</w:t>
       </w:r>
-      <w:bookmarkEnd w:id="33"/>
+      <w:bookmarkEnd w:id="32"/>
     </w:p>
     <w:p>
       <w:pPr>
@@ -5229,7 +5777,7 @@
                     <pic:cNvPicPr/>
                   </pic:nvPicPr>
                   <pic:blipFill>
-                    <a:blip r:embed="rId19"/>
+                    <a:blip r:embed="rId20"/>
                     <a:srcRect t="14108" b="18672"/>
                     <a:stretch>
                       <a:fillRect/>
@@ -5299,7 +5847,7 @@
                     <pic:cNvPicPr/>
                   </pic:nvPicPr>
                   <pic:blipFill>
-                    <a:blip r:embed="rId20"/>
+                    <a:blip r:embed="rId21"/>
                     <a:stretch>
                       <a:fillRect/>
                     </a:stretch>
@@ -5379,7 +5927,15 @@
     </w:p>
     <w:p>
       <w:r>
-        <w:t>Web album browsing through the application is controlled through a windows calendar form. Album dates are downloaded from Google and automatically highlighted as available dates on the calendar, which then allow  users to select from available dates. Once a date has been selected, a thumbnail preview of the album is presented as well as additional options to view the entire album or simply just the map of the album online.</w:t>
+        <w:t xml:space="preserve">Web album browsing through the application is controlled through a windows calendar form. Album dates are downloaded from Google and automatically highlighted as available dates on the calendar, which then </w:t>
+      </w:r>
+      <w:proofErr w:type="gramStart"/>
+      <w:r>
+        <w:t>allow  users</w:t>
+      </w:r>
+      <w:proofErr w:type="gramEnd"/>
+      <w:r>
+        <w:t xml:space="preserve"> to select from available dates. Once a date has been selected, a thumbnail preview of the album is presented as well as additional options to view the entire album or simply just the map of the album online.</w:t>
       </w:r>
     </w:p>
     <w:p>
@@ -5422,8 +5978,13 @@
         <w:ind w:left="540"/>
         <w:jc w:val="left"/>
       </w:pPr>
-      <w:r>
-        <w:t>reLiveMain - Main graphical user interface for album management</w:t>
+      <w:proofErr w:type="spellStart"/>
+      <w:r>
+        <w:t>reLiveMain</w:t>
+      </w:r>
+      <w:proofErr w:type="spellEnd"/>
+      <w:r>
+        <w:t xml:space="preserve"> - Main graphical user interface for album management</w:t>
       </w:r>
     </w:p>
     <w:p>
@@ -5440,8 +6001,13 @@
         <w:ind w:left="540"/>
         <w:jc w:val="left"/>
       </w:pPr>
-      <w:r>
-        <w:t>GoogleLogin - Graphical user interface for Google account login and activation</w:t>
+      <w:proofErr w:type="spellStart"/>
+      <w:r>
+        <w:t>GoogleLogin</w:t>
+      </w:r>
+      <w:proofErr w:type="spellEnd"/>
+      <w:r>
+        <w:t xml:space="preserve"> - Graphical user interface for Google account login and activation</w:t>
       </w:r>
     </w:p>
     <w:p>
@@ -5458,8 +6024,13 @@
         <w:ind w:left="540"/>
         <w:jc w:val="left"/>
       </w:pPr>
-      <w:r>
-        <w:t>SelectDrive – Graphical user interface to control the proper selection of SD cards</w:t>
+      <w:proofErr w:type="spellStart"/>
+      <w:r>
+        <w:t>SelectDrive</w:t>
+      </w:r>
+      <w:proofErr w:type="spellEnd"/>
+      <w:r>
+        <w:t xml:space="preserve"> – Graphical user interface to control the proper selection of SD cards</w:t>
       </w:r>
     </w:p>
     <w:p>
@@ -5488,12 +6059,20 @@
       <w:r>
         <w:t>Experimental Results</w:t>
       </w:r>
-      <w:bookmarkEnd w:id="32"/>
+      <w:bookmarkEnd w:id="33"/>
       <w:bookmarkEnd w:id="37"/>
     </w:p>
     <w:p>
       <w:r>
-        <w:t>(text here) – Caleb &amp; Terrence</w:t>
+        <w:t>(</w:t>
+      </w:r>
+      <w:proofErr w:type="gramStart"/>
+      <w:r>
+        <w:t>text</w:t>
+      </w:r>
+      <w:proofErr w:type="gramEnd"/>
+      <w:r>
+        <w:t xml:space="preserve"> here) – Caleb &amp; Terrence</w:t>
       </w:r>
     </w:p>
     <w:p>
@@ -5554,6 +6133,518 @@
     </w:p>
     <w:p>
       <w:pPr>
+        <w:spacing w:line="240" w:lineRule="auto"/>
+        <w:ind w:left="630"/>
+      </w:pPr>
+      <w:r>
+        <w:rPr>
+          <w:b/>
+        </w:rPr>
+        <w:t>Requirements for SD Card Actions</w:t>
+      </w:r>
+    </w:p>
+    <w:p>
+      <w:pPr>
+        <w:ind w:left="630"/>
+        <w:rPr>
+          <w:i/>
+        </w:rPr>
+      </w:pPr>
+      <w:r>
+        <w:rPr>
+          <w:i/>
+        </w:rPr>
+        <w:t xml:space="preserve">-In order to perform the following actions, an SD card must be selected.  </w:t>
+      </w:r>
+    </w:p>
+    <w:p>
+      <w:pPr>
+        <w:ind w:left="630"/>
+        <w:rPr>
+          <w:i/>
+        </w:rPr>
+      </w:pPr>
+      <w:r>
+        <w:rPr>
+          <w:i/>
+        </w:rPr>
+        <w:t>-Any SD card with a name of “Relive” will be automatically selected and used when the SD card manipulation actions are performed.</w:t>
+      </w:r>
+    </w:p>
+    <w:p>
+      <w:pPr>
+        <w:ind w:left="630"/>
+        <w:rPr>
+          <w:i/>
+        </w:rPr>
+      </w:pPr>
+      <w:r>
+        <w:rPr>
+          <w:i/>
+        </w:rPr>
+        <w:t>-If no SD card with the name “Relive” is detected, you will be prompted with a list of all detected removable drives that may be used by the application.</w:t>
+      </w:r>
+    </w:p>
+    <w:p>
+      <w:pPr>
+        <w:spacing w:line="240" w:lineRule="auto"/>
+        <w:ind w:left="630"/>
+      </w:pPr>
+      <w:r>
+        <w:rPr>
+          <w:b/>
+        </w:rPr>
+        <w:t>SD Card Formatting</w:t>
+      </w:r>
+    </w:p>
+    <w:p>
+      <w:pPr>
+        <w:ind w:left="630"/>
+      </w:pPr>
+      <w:r>
+        <w:t xml:space="preserve">In order to format an SD card, press the </w:t>
+      </w:r>
+      <w:r>
+        <w:rPr>
+          <w:i/>
+        </w:rPr>
+        <w:t>Format SD Card</w:t>
+      </w:r>
+      <w:r>
+        <w:t xml:space="preserve"> button in the lower right hand corner.</w:t>
+      </w:r>
+    </w:p>
+    <w:p>
+      <w:pPr>
+        <w:ind w:left="630"/>
+      </w:pPr>
+      <w:r>
+        <w:t xml:space="preserve">Formatting the SD card will delete all previous content on the SD card and create a new fat16 file system that is usable for the Relive camera.  Twenty-Four folders will be created for every hour of a day.  </w:t>
+      </w:r>
+    </w:p>
+    <w:p>
+      <w:pPr>
+        <w:spacing w:line="240" w:lineRule="auto"/>
+        <w:ind w:left="630"/>
+        <w:rPr>
+          <w:b/>
+        </w:rPr>
+      </w:pPr>
+      <w:r>
+        <w:rPr>
+          <w:b/>
+        </w:rPr>
+        <w:t xml:space="preserve">Syncing Pictures </w:t>
+      </w:r>
+      <w:proofErr w:type="gramStart"/>
+      <w:r>
+        <w:rPr>
+          <w:b/>
+        </w:rPr>
+        <w:t>From</w:t>
+      </w:r>
+      <w:proofErr w:type="gramEnd"/>
+      <w:r>
+        <w:rPr>
+          <w:b/>
+        </w:rPr>
+        <w:t xml:space="preserve"> SD Card</w:t>
+      </w:r>
+    </w:p>
+    <w:p>
+      <w:pPr>
+        <w:spacing w:line="240" w:lineRule="auto"/>
+        <w:ind w:left="630"/>
+        <w:rPr>
+          <w:i/>
+        </w:rPr>
+      </w:pPr>
+      <w:r>
+        <w:rPr>
+          <w:b/>
+          <w:i/>
+        </w:rPr>
+        <w:t xml:space="preserve">-Must have metadata.txt file on SD card (should be created by the </w:t>
+      </w:r>
+      <w:proofErr w:type="spellStart"/>
+      <w:r>
+        <w:rPr>
+          <w:b/>
+          <w:i/>
+        </w:rPr>
+        <w:t>CMUcam</w:t>
+      </w:r>
+      <w:proofErr w:type="spellEnd"/>
+      <w:r>
+        <w:rPr>
+          <w:b/>
+          <w:i/>
+        </w:rPr>
+        <w:t xml:space="preserve"> during usage)</w:t>
+      </w:r>
+    </w:p>
+    <w:p>
+      <w:pPr>
+        <w:ind w:left="630"/>
+      </w:pPr>
+      <w:r>
+        <w:t xml:space="preserve">To sync with the SD card, press the </w:t>
+      </w:r>
+      <w:r>
+        <w:rPr>
+          <w:i/>
+        </w:rPr>
+        <w:t xml:space="preserve">Sync Pictures </w:t>
+      </w:r>
+      <w:proofErr w:type="gramStart"/>
+      <w:r>
+        <w:rPr>
+          <w:i/>
+        </w:rPr>
+        <w:t>From</w:t>
+      </w:r>
+      <w:proofErr w:type="gramEnd"/>
+      <w:r>
+        <w:rPr>
+          <w:i/>
+        </w:rPr>
+        <w:t xml:space="preserve"> SD Card</w:t>
+      </w:r>
+      <w:r>
+        <w:t xml:space="preserve"> button in the lower right hand corner.</w:t>
+      </w:r>
+    </w:p>
+    <w:p>
+      <w:pPr>
+        <w:ind w:left="630"/>
+      </w:pPr>
+      <w:r>
+        <w:t>The SD card synchronization process creates a folder in your Relive default directory (~\</w:t>
+      </w:r>
+      <w:r>
+        <w:t>My Documents\My Pictures\</w:t>
+      </w:r>
+      <w:proofErr w:type="spellStart"/>
+      <w:r>
+        <w:t>reLive</w:t>
+      </w:r>
+      <w:proofErr w:type="spellEnd"/>
+      <w:r>
+        <w:t>) according to the date.  All pictures within the SD card will be copied into this folder along with the metadata.txt file.</w:t>
+      </w:r>
+    </w:p>
+    <w:p>
+      <w:pPr>
+        <w:spacing w:line="240" w:lineRule="auto"/>
+        <w:ind w:left="630"/>
+        <w:rPr>
+          <w:b/>
+        </w:rPr>
+      </w:pPr>
+      <w:r>
+        <w:tab/>
+      </w:r>
+      <w:r>
+        <w:rPr>
+          <w:b/>
+        </w:rPr>
+        <w:t>Creating the Configuration File for the SD Card</w:t>
+      </w:r>
+    </w:p>
+    <w:p>
+      <w:pPr>
+        <w:ind w:left="630"/>
+      </w:pPr>
+      <w:r>
+        <w:t xml:space="preserve">In order to create the configuration file for the camera system, select the </w:t>
+      </w:r>
+      <w:r>
+        <w:rPr>
+          <w:i/>
+        </w:rPr>
+        <w:t>Camera Settings</w:t>
+      </w:r>
+      <w:r>
+        <w:t xml:space="preserve"> tab.  Once there, check the enable checkbox next to each trigger desired.  Fill in the information required for every enabled trigger.  Once finished, press the </w:t>
+      </w:r>
+      <w:r>
+        <w:rPr>
+          <w:i/>
+        </w:rPr>
+        <w:t xml:space="preserve">Save </w:t>
+      </w:r>
+      <w:proofErr w:type="spellStart"/>
+      <w:r>
+        <w:rPr>
+          <w:i/>
+        </w:rPr>
+        <w:t>Config</w:t>
+      </w:r>
+      <w:proofErr w:type="spellEnd"/>
+      <w:r>
+        <w:t xml:space="preserve"> button.  </w:t>
+      </w:r>
+      <w:r>
+        <w:t>Below</w:t>
+      </w:r>
+      <w:r>
+        <w:t xml:space="preserve"> is a list of the possible triggers and their functions.</w:t>
+      </w:r>
+    </w:p>
+    <w:p>
+      <w:pPr>
+        <w:ind w:left="630"/>
+      </w:pPr>
+      <w:r>
+        <w:t>-</w:t>
+      </w:r>
+      <w:r>
+        <w:rPr>
+          <w:i/>
+        </w:rPr>
+        <w:t>Time Delay (Minutes)</w:t>
+      </w:r>
+      <w:r>
+        <w:t>:</w:t>
+      </w:r>
+      <w:r>
+        <w:t xml:space="preserve"> This option corresponds to the time trigger describing the amount of time the camera must wait between each picture taken.  A list of recommended delays is presented but it is also possible for the user to directly enter a delay.</w:t>
+      </w:r>
+    </w:p>
+    <w:p>
+      <w:pPr>
+        <w:ind w:left="630"/>
+      </w:pPr>
+      <w:r>
+        <w:lastRenderedPageBreak/>
+        <w:t>-</w:t>
+      </w:r>
+      <w:r>
+        <w:rPr>
+          <w:i/>
+        </w:rPr>
+        <w:t>Minimum Distance</w:t>
+      </w:r>
+      <w:r>
+        <w:t>: This setting corresponds to the distance trigger describing the distance a user must walk before another picture is taken.  The distance should be entered in meters.</w:t>
+      </w:r>
+    </w:p>
+    <w:p>
+      <w:pPr>
+        <w:ind w:left="630"/>
+      </w:pPr>
+      <w:r>
+        <w:t>-</w:t>
+      </w:r>
+      <w:r>
+        <w:rPr>
+          <w:i/>
+        </w:rPr>
+        <w:t>Scheduler</w:t>
+      </w:r>
+      <w:r>
+        <w:t xml:space="preserve">: This setting specifies during what times the picture should be taken.  A start and end time must be specified and set for the configuration file. </w:t>
+      </w:r>
+    </w:p>
+    <w:p>
+      <w:pPr>
+        <w:ind w:left="630"/>
+      </w:pPr>
+      <w:r>
+        <w:t>-</w:t>
+      </w:r>
+      <w:r>
+        <w:rPr>
+          <w:i/>
+        </w:rPr>
+        <w:t>Location Halo</w:t>
+      </w:r>
+      <w:r>
+        <w:t xml:space="preserve">: This setting specifies the center and radius of a halo where the picture must be taken.  The user can either directly enter the latitude and longitude or enter the address of the halo’s center and press the </w:t>
+      </w:r>
+      <w:r>
+        <w:rPr>
+          <w:i/>
+        </w:rPr>
+        <w:t>Get GPS</w:t>
+      </w:r>
+      <w:r>
+        <w:t xml:space="preserve"> button.  The </w:t>
+      </w:r>
+      <w:r>
+        <w:rPr>
+          <w:i/>
+        </w:rPr>
+        <w:t>Range</w:t>
+      </w:r>
+      <w:r>
+        <w:t xml:space="preserve"> field should be entered in meters.  The halo’s center can also be viewed when the </w:t>
+      </w:r>
+      <w:r>
+        <w:rPr>
+          <w:i/>
+        </w:rPr>
+        <w:t xml:space="preserve">view </w:t>
+      </w:r>
+      <w:r>
+        <w:t>button is selected.</w:t>
+      </w:r>
+    </w:p>
+    <w:p>
+      <w:pPr>
+        <w:ind w:left="630"/>
+        <w:rPr>
+          <w:b/>
+        </w:rPr>
+      </w:pPr>
+      <w:r>
+        <w:tab/>
+      </w:r>
+      <w:r>
+        <w:rPr>
+          <w:b/>
+        </w:rPr>
+        <w:t xml:space="preserve">Uploading the Pictures </w:t>
+      </w:r>
+      <w:proofErr w:type="gramStart"/>
+      <w:r>
+        <w:rPr>
+          <w:b/>
+        </w:rPr>
+        <w:t>Onto</w:t>
+      </w:r>
+      <w:proofErr w:type="gramEnd"/>
+      <w:r>
+        <w:rPr>
+          <w:b/>
+        </w:rPr>
+        <w:t xml:space="preserve"> Picasa Web Albums</w:t>
+      </w:r>
+    </w:p>
+    <w:p>
+      <w:pPr>
+        <w:ind w:left="630"/>
+        <w:rPr>
+          <w:i/>
+        </w:rPr>
+      </w:pPr>
+      <w:r>
+        <w:rPr>
+          <w:i/>
+        </w:rPr>
+        <w:t>-</w:t>
+      </w:r>
+      <w:r>
+        <w:rPr>
+          <w:i/>
+        </w:rPr>
+        <w:t>Pictures should first be synchronized from the SD Card first along with the correct metadata.txt file</w:t>
+      </w:r>
+    </w:p>
+    <w:p>
+      <w:pPr>
+        <w:ind w:left="630"/>
+      </w:pPr>
+      <w:r>
+        <w:t xml:space="preserve">Upload simply by browsing to the desired dated directory containing the pictures and metadata.txt file (actually go inside the directory) and pressing the </w:t>
+      </w:r>
+      <w:r>
+        <w:rPr>
+          <w:i/>
+        </w:rPr>
+        <w:t>Upload</w:t>
+      </w:r>
+      <w:r>
+        <w:t xml:space="preserve"> button just left of the calendar.  Pictures will be uploaded to a new album using the date in the directory’s name.  Only one album can be created for each day so albums should not be uploaded until the user is sure he won’t be taking anymore pictures that day.</w:t>
+      </w:r>
+    </w:p>
+    <w:p>
+      <w:pPr>
+        <w:ind w:left="630"/>
+        <w:rPr>
+          <w:b/>
+        </w:rPr>
+      </w:pPr>
+      <w:r>
+        <w:tab/>
+      </w:r>
+      <w:r>
+        <w:rPr>
+          <w:b/>
+        </w:rPr>
+        <w:t>Viewing the Pictures</w:t>
+      </w:r>
+    </w:p>
+    <w:p>
+      <w:pPr>
+        <w:ind w:left="630"/>
+      </w:pPr>
+      <w:r>
+        <w:t xml:space="preserve">-Selecting the </w:t>
+      </w:r>
+      <w:r>
+        <w:rPr>
+          <w:i/>
+        </w:rPr>
+        <w:t>view web albums</w:t>
+      </w:r>
+      <w:r>
+        <w:t xml:space="preserve"> link just right of the </w:t>
+      </w:r>
+      <w:r>
+        <w:rPr>
+          <w:i/>
+        </w:rPr>
+        <w:t>login</w:t>
+      </w:r>
+      <w:r>
+        <w:t xml:space="preserve"> link in the top left corner will pop up a window showing all uploaded web albums.</w:t>
+      </w:r>
+    </w:p>
+    <w:p>
+      <w:pPr>
+        <w:ind w:left="630"/>
+      </w:pPr>
+      <w:r>
+        <w:t>-Uploaded web albums can also be viewed through the calendar in the top right corner of the application.  Dates with albums are bolded.  Once a bolded date is selected, the album’s preview picture will be shown below the calendar.</w:t>
+      </w:r>
+    </w:p>
+    <w:p>
+      <w:pPr>
+        <w:ind w:left="630"/>
+      </w:pPr>
+      <w:r>
+        <w:t xml:space="preserve">-Each album itself can be viewed by selecting the </w:t>
+      </w:r>
+      <w:r>
+        <w:rPr>
+          <w:i/>
+        </w:rPr>
+        <w:t xml:space="preserve">View Album </w:t>
+      </w:r>
+      <w:r>
+        <w:t>link under the album preview picture (after the bolded date has been selected).  Pictures will be shown ordered by time.</w:t>
+      </w:r>
+    </w:p>
+    <w:p>
+      <w:pPr>
+        <w:ind w:left="630"/>
+      </w:pPr>
+      <w:r>
+        <w:t xml:space="preserve">-Albums can also be viewed by selecting the </w:t>
+      </w:r>
+      <w:r>
+        <w:rPr>
+          <w:i/>
+        </w:rPr>
+        <w:t>View Map</w:t>
+      </w:r>
+      <w:r>
+        <w:t xml:space="preserve"> link.  Picture thumbnails will then be shown on a map in the location they were taken.  When selected, each thumbnail will enlarged.</w:t>
+      </w:r>
+    </w:p>
+    <w:p>
+      <w:pPr>
         <w:pStyle w:val="Heading2"/>
       </w:pPr>
       <w:bookmarkStart w:id="41" w:name="_Toc197095751"/>
@@ -5568,13 +6659,22 @@
       </w:pPr>
       <w:bookmarkStart w:id="42" w:name="_Toc197095752"/>
       <w:r>
+        <w:lastRenderedPageBreak/>
         <w:t>Packaging</w:t>
       </w:r>
       <w:bookmarkEnd w:id="42"/>
     </w:p>
     <w:p>
       <w:r>
-        <w:t>The hardware is installed in the reLive system has been enclosed in h</w:t>
+        <w:t xml:space="preserve">The hardware is installed in the </w:t>
+      </w:r>
+      <w:proofErr w:type="spellStart"/>
+      <w:r>
+        <w:t>reLive</w:t>
+      </w:r>
+      <w:proofErr w:type="spellEnd"/>
+      <w:r>
+        <w:t xml:space="preserve"> system has been enclosed in h</w:t>
       </w:r>
       <w:r>
         <w:t xml:space="preserve">alf of a Radio Shack project enclosure.  This enclosure contains the CMUcam3 as well as the connections for the battery pack and the GPS.  </w:t>
@@ -5600,21 +6700,61 @@
         <w:t>Th</w:t>
       </w:r>
       <w:r>
-        <w:t>e operation of the reLive system should require no tweaking from the user</w:t>
+        <w:t xml:space="preserve">e operation of the </w:t>
+      </w:r>
+      <w:proofErr w:type="spellStart"/>
+      <w:r>
+        <w:t>reLive</w:t>
+      </w:r>
+      <w:proofErr w:type="spellEnd"/>
+      <w:r>
+        <w:t xml:space="preserve"> system should require no tweaking from the user</w:t>
       </w:r>
       <w:r>
         <w:t xml:space="preserve"> after the user programs the SD media card with the software solution</w:t>
       </w:r>
       <w:r>
-        <w:t xml:space="preserve">.  All programming will be done using the SD media card.  The user will be required to have the media card in the reLive system during operation.  The software solution will program the SD media card to correctly control the reLive hardware.  </w:t>
-      </w:r>
-    </w:p>
-    <w:p>
-      <w:r>
-        <w:t xml:space="preserve">The reLive system must be able to acquire GPS signal before it will operate properly.  </w:t>
-      </w:r>
-      <w:r>
-        <w:t xml:space="preserve">The first signal will be obtained in approximately 45 seconds in while in an area clear of obstructions such as tall buildings, trees, or power lines.  After the first GPS signal has been acquired, the system will begin taking pictures as the triggers indicate.  If the GPS signal is lost, the previous GPS position will be assumed when taking the next pictures so the reLive system will work in urban areas and inside buildings.    </w:t>
+        <w:t xml:space="preserve">.  All programming will be done using the SD media card.  The user will be required to have the media card in the </w:t>
+      </w:r>
+      <w:proofErr w:type="spellStart"/>
+      <w:r>
+        <w:t>reLive</w:t>
+      </w:r>
+      <w:proofErr w:type="spellEnd"/>
+      <w:r>
+        <w:t xml:space="preserve"> system during operation.  The software solution will program the SD media card to correctly control the </w:t>
+      </w:r>
+      <w:proofErr w:type="spellStart"/>
+      <w:r>
+        <w:t>reLive</w:t>
+      </w:r>
+      <w:proofErr w:type="spellEnd"/>
+      <w:r>
+        <w:t xml:space="preserve"> hardware.  </w:t>
+      </w:r>
+    </w:p>
+    <w:p>
+      <w:r>
+        <w:t xml:space="preserve">The </w:t>
+      </w:r>
+      <w:proofErr w:type="spellStart"/>
+      <w:r>
+        <w:t>reLive</w:t>
+      </w:r>
+      <w:proofErr w:type="spellEnd"/>
+      <w:r>
+        <w:t xml:space="preserve"> system must be able to acquire GPS signal before it will operate properly.  </w:t>
+      </w:r>
+      <w:r>
+        <w:t xml:space="preserve">The first signal will be obtained in approximately 45 seconds in while in an area clear of obstructions such as tall buildings, trees, or power lines.  After the first GPS signal has been acquired, the system will begin taking pictures as the triggers indicate.  If the GPS signal is lost, the previous GPS position will be assumed when taking the next pictures so the </w:t>
+      </w:r>
+      <w:proofErr w:type="spellStart"/>
+      <w:r>
+        <w:t>reLive</w:t>
+      </w:r>
+      <w:proofErr w:type="spellEnd"/>
+      <w:r>
+        <w:t xml:space="preserve"> system will work in urban areas and inside buildings.    </w:t>
       </w:r>
     </w:p>
     <w:p>
@@ -5632,7 +6772,15 @@
     </w:p>
     <w:p>
       <w:r>
-        <w:t xml:space="preserve">The triggers that are programmed by the software to the media card control the operation of the reLive hardware.  These triggers will control when a picture is taken and how the system will act when no GPS signal is present.  </w:t>
+        <w:t xml:space="preserve">The triggers that are programmed by the software to the media card control the operation of the </w:t>
+      </w:r>
+      <w:proofErr w:type="spellStart"/>
+      <w:r>
+        <w:t>reLive</w:t>
+      </w:r>
+      <w:proofErr w:type="spellEnd"/>
+      <w:r>
+        <w:t xml:space="preserve"> hardware.  These triggers will control when a picture is taken and how the system will act when no GPS signal is present.  </w:t>
       </w:r>
     </w:p>
     <w:p>
@@ -5668,7 +6816,6 @@
     </w:p>
     <w:p>
       <w:r>
-        <w:lastRenderedPageBreak/>
         <w:t xml:space="preserve">The </w:t>
       </w:r>
       <w:r>
@@ -5683,6 +6830,7 @@
     </w:p>
     <w:p>
       <w:r>
+        <w:lastRenderedPageBreak/>
         <w:t xml:space="preserve">The </w:t>
       </w:r>
       <w:r>
@@ -5710,7 +6858,15 @@
         <w:t>While th</w:t>
       </w:r>
       <w:r>
-        <w:t>e GPS and CMUcam3 come packaged together in the reLive system, the GPS can be replaced by any GPS that meets the following requirements:</w:t>
+        <w:t xml:space="preserve">e GPS and CMUcam3 come packaged together in the </w:t>
+      </w:r>
+      <w:proofErr w:type="spellStart"/>
+      <w:r>
+        <w:t>reLive</w:t>
+      </w:r>
+      <w:proofErr w:type="spellEnd"/>
+      <w:r>
+        <w:t xml:space="preserve"> system, the GPS can be replaced by any GPS that meets the following requirements:</w:t>
       </w:r>
     </w:p>
     <w:p>
@@ -5791,7 +6947,15 @@
     </w:p>
     <w:p>
       <w:r>
-        <w:t>(text here) - All</w:t>
+        <w:t>(</w:t>
+      </w:r>
+      <w:proofErr w:type="gramStart"/>
+      <w:r>
+        <w:t>text</w:t>
+      </w:r>
+      <w:proofErr w:type="gramEnd"/>
+      <w:r>
+        <w:t xml:space="preserve"> here) - All</w:t>
       </w:r>
     </w:p>
     <w:p>
@@ -5808,7 +6972,23 @@
     </w:p>
     <w:p>
       <w:r>
-        <w:t xml:space="preserve">For the design of this prototype, our overall spending was allocated $500. This total includes not only the parts used in the design, but also any additional costs such as shipping and handling required to order them. Parts were purchased either online or at local electronics shops, which included Radioshack and Midstate Electronics. The following is a compilation of the total cost </w:t>
+        <w:t xml:space="preserve">For the design of this prototype, our overall spending was allocated $500. This total includes not only the parts used in the design, but also any additional costs such as shipping and handling required to order them. Parts were purchased either online or at local electronics shops, which included </w:t>
+      </w:r>
+      <w:proofErr w:type="spellStart"/>
+      <w:r>
+        <w:t>Radioshack</w:t>
+      </w:r>
+      <w:proofErr w:type="spellEnd"/>
+      <w:r>
+        <w:t xml:space="preserve"> and </w:t>
+      </w:r>
+      <w:proofErr w:type="spellStart"/>
+      <w:r>
+        <w:t>Midstate</w:t>
+      </w:r>
+      <w:proofErr w:type="spellEnd"/>
+      <w:r>
+        <w:t xml:space="preserve"> Electronics. The following is a compilation of the total cost </w:t>
       </w:r>
       <w:r>
         <w:t>for the entire design.</w:t>
@@ -5841,9 +7021,9 @@
             <o:lock v:ext="edit" aspectratio="t"/>
           </v:shapetype>
           <v:shape id="_x0000_i1025" type="#_x0000_t75" style="width:221.25pt;height:173.25pt" o:ole="">
-            <v:imagedata r:id="rId21" o:title=""/>
+            <v:imagedata r:id="rId22" o:title=""/>
           </v:shape>
-          <o:OLEObject Type="Embed" ProgID="Excel.Sheet.12" ShapeID="_x0000_i1025" DrawAspect="Content" ObjectID="_1270837596" r:id="rId22"/>
+          <o:OLEObject Type="Embed" ProgID="Excel.Sheet.12" ShapeID="_x0000_i1025" DrawAspect="Content" ObjectID="_1270865522" r:id="rId23"/>
         </w:object>
       </w:r>
     </w:p>
@@ -5874,7 +7054,15 @@
         <w:t>Although the total cost of design is high, the overall cost of a prototype is reduced by only requiring components that were used in the final product.</w:t>
       </w:r>
       <w:r>
-        <w:t xml:space="preserve"> The primary reductions in cost for the final product are associated with switching to the EM-406A SiRF III GPS Unit, which already has an integrated antenna and greater power than the Trimble Copernicus model purchased initially.</w:t>
+        <w:t xml:space="preserve"> The primary reductions in cost for the final product are associated with switching to the EM-406A </w:t>
+      </w:r>
+      <w:proofErr w:type="spellStart"/>
+      <w:r>
+        <w:t>SiRF</w:t>
+      </w:r>
+      <w:proofErr w:type="spellEnd"/>
+      <w:r>
+        <w:t xml:space="preserve"> III GPS Unit, which already has an integrated antenna and greater power than the Trimble Copernicus model purchased initially.</w:t>
       </w:r>
     </w:p>
     <w:p>
@@ -5885,9 +7073,9 @@
       <w:r>
         <w:object w:dxaOrig="4422" w:dyaOrig="2898">
           <v:shape id="_x0000_i1026" type="#_x0000_t75" style="width:221.25pt;height:144.75pt" o:ole="">
-            <v:imagedata r:id="rId23" o:title=""/>
+            <v:imagedata r:id="rId24" o:title=""/>
           </v:shape>
-          <o:OLEObject Type="Embed" ProgID="Excel.Sheet.12" ShapeID="_x0000_i1026" DrawAspect="Content" ObjectID="_1270837597" r:id="rId24"/>
+          <o:OLEObject Type="Embed" ProgID="Excel.Sheet.12" ShapeID="_x0000_i1026" DrawAspect="Content" ObjectID="_1270865523" r:id="rId25"/>
         </w:object>
       </w:r>
     </w:p>
@@ -5931,7 +7119,7 @@
       <w:bookmarkEnd w:id="53"/>
     </w:p>
     <w:sectPr>
-      <w:headerReference w:type="default" r:id="rId25"/>
+      <w:headerReference w:type="default" r:id="rId26"/>
       <w:pgSz w:w="12240" w:h="15840"/>
       <w:pgMar w:top="1440" w:right="1440" w:bottom="1440" w:left="1440" w:header="720" w:footer="720" w:gutter="0"/>
       <w:pgNumType w:start="1"/>
@@ -5990,14 +7178,26 @@
     <w:pPr>
       <w:pStyle w:val="Header"/>
     </w:pPr>
+    <w:proofErr w:type="spellStart"/>
+    <w:proofErr w:type="gramStart"/>
     <w:r>
-      <w:t>reImagine Technologies</w:t>
+      <w:t>reImagine</w:t>
+    </w:r>
+    <w:proofErr w:type="spellEnd"/>
+    <w:proofErr w:type="gramEnd"/>
+    <w:r>
+      <w:t xml:space="preserve"> Technologies</w:t>
     </w:r>
     <w:r>
       <w:ptab w:relativeTo="margin" w:alignment="center" w:leader="none"/>
     </w:r>
+    <w:proofErr w:type="spellStart"/>
     <w:r>
-      <w:t>reLive System</w:t>
+      <w:t>reLive</w:t>
+    </w:r>
+    <w:proofErr w:type="spellEnd"/>
+    <w:r>
+      <w:t xml:space="preserve"> System</w:t>
     </w:r>
     <w:r>
       <w:ptab w:relativeTo="margin" w:alignment="right" w:leader="none"/>
@@ -6031,14 +7231,26 @@
     <w:pPr>
       <w:pStyle w:val="Header"/>
     </w:pPr>
+    <w:proofErr w:type="spellStart"/>
+    <w:proofErr w:type="gramStart"/>
     <w:r>
-      <w:t>reImagine Technologies</w:t>
+      <w:t>reImagine</w:t>
+    </w:r>
+    <w:proofErr w:type="spellEnd"/>
+    <w:proofErr w:type="gramEnd"/>
+    <w:r>
+      <w:t xml:space="preserve"> Technologies</w:t>
     </w:r>
     <w:r>
       <w:ptab w:relativeTo="margin" w:alignment="center" w:leader="none"/>
     </w:r>
+    <w:proofErr w:type="spellStart"/>
     <w:r>
-      <w:t>reLive System</w:t>
+      <w:t>reLive</w:t>
+    </w:r>
+    <w:proofErr w:type="spellEnd"/>
+    <w:r>
+      <w:t xml:space="preserve"> System</w:t>
     </w:r>
     <w:r>
       <w:ptab w:relativeTo="margin" w:alignment="right" w:leader="none"/>
@@ -6059,7 +7271,7 @@
           <w:b/>
           <w:noProof/>
         </w:rPr>
-        <w:t>8</w:t>
+        <w:t>22</w:t>
       </w:r>
     </w:fldSimple>
   </w:p>
@@ -6732,6 +7944,146 @@
     </w:lvl>
   </w:abstractNum>
   <w:abstractNum w:abstractNumId="6">
+    <w:nsid w:val="16E16BCA"/>
+    <w:multiLevelType w:val="hybridMultilevel"/>
+    <w:tmpl w:val="C51A259E"/>
+    <w:lvl w:ilvl="0" w:tplc="04090001">
+      <w:start w:val="1"/>
+      <w:numFmt w:val="bullet"/>
+      <w:lvlText w:val=""/>
+      <w:lvlJc w:val="left"/>
+      <w:pPr>
+        <w:tabs>
+          <w:tab w:val="num" w:pos="990"/>
+        </w:tabs>
+        <w:ind w:left="990" w:hanging="360"/>
+      </w:pPr>
+      <w:rPr>
+        <w:rFonts w:ascii="Symbol" w:hAnsi="Symbol" w:hint="default"/>
+      </w:rPr>
+    </w:lvl>
+    <w:lvl w:ilvl="1" w:tplc="04090003" w:tentative="1">
+      <w:start w:val="1"/>
+      <w:numFmt w:val="bullet"/>
+      <w:lvlText w:val="o"/>
+      <w:lvlJc w:val="left"/>
+      <w:pPr>
+        <w:tabs>
+          <w:tab w:val="num" w:pos="1710"/>
+        </w:tabs>
+        <w:ind w:left="1710" w:hanging="360"/>
+      </w:pPr>
+      <w:rPr>
+        <w:rFonts w:ascii="Courier New" w:hAnsi="Courier New" w:hint="default"/>
+      </w:rPr>
+    </w:lvl>
+    <w:lvl w:ilvl="2" w:tplc="04090005" w:tentative="1">
+      <w:start w:val="1"/>
+      <w:numFmt w:val="bullet"/>
+      <w:lvlText w:val=""/>
+      <w:lvlJc w:val="left"/>
+      <w:pPr>
+        <w:tabs>
+          <w:tab w:val="num" w:pos="2430"/>
+        </w:tabs>
+        <w:ind w:left="2430" w:hanging="360"/>
+      </w:pPr>
+      <w:rPr>
+        <w:rFonts w:ascii="Wingdings" w:hAnsi="Wingdings" w:hint="default"/>
+      </w:rPr>
+    </w:lvl>
+    <w:lvl w:ilvl="3" w:tplc="04090001" w:tentative="1">
+      <w:start w:val="1"/>
+      <w:numFmt w:val="bullet"/>
+      <w:lvlText w:val=""/>
+      <w:lvlJc w:val="left"/>
+      <w:pPr>
+        <w:tabs>
+          <w:tab w:val="num" w:pos="3150"/>
+        </w:tabs>
+        <w:ind w:left="3150" w:hanging="360"/>
+      </w:pPr>
+      <w:rPr>
+        <w:rFonts w:ascii="Symbol" w:hAnsi="Symbol" w:hint="default"/>
+      </w:rPr>
+    </w:lvl>
+    <w:lvl w:ilvl="4" w:tplc="04090003" w:tentative="1">
+      <w:start w:val="1"/>
+      <w:numFmt w:val="bullet"/>
+      <w:lvlText w:val="o"/>
+      <w:lvlJc w:val="left"/>
+      <w:pPr>
+        <w:tabs>
+          <w:tab w:val="num" w:pos="3870"/>
+        </w:tabs>
+        <w:ind w:left="3870" w:hanging="360"/>
+      </w:pPr>
+      <w:rPr>
+        <w:rFonts w:ascii="Courier New" w:hAnsi="Courier New" w:hint="default"/>
+      </w:rPr>
+    </w:lvl>
+    <w:lvl w:ilvl="5" w:tplc="04090005" w:tentative="1">
+      <w:start w:val="1"/>
+      <w:numFmt w:val="bullet"/>
+      <w:lvlText w:val=""/>
+      <w:lvlJc w:val="left"/>
+      <w:pPr>
+        <w:tabs>
+          <w:tab w:val="num" w:pos="4590"/>
+        </w:tabs>
+        <w:ind w:left="4590" w:hanging="360"/>
+      </w:pPr>
+      <w:rPr>
+        <w:rFonts w:ascii="Wingdings" w:hAnsi="Wingdings" w:hint="default"/>
+      </w:rPr>
+    </w:lvl>
+    <w:lvl w:ilvl="6" w:tplc="04090001" w:tentative="1">
+      <w:start w:val="1"/>
+      <w:numFmt w:val="bullet"/>
+      <w:lvlText w:val=""/>
+      <w:lvlJc w:val="left"/>
+      <w:pPr>
+        <w:tabs>
+          <w:tab w:val="num" w:pos="5310"/>
+        </w:tabs>
+        <w:ind w:left="5310" w:hanging="360"/>
+      </w:pPr>
+      <w:rPr>
+        <w:rFonts w:ascii="Symbol" w:hAnsi="Symbol" w:hint="default"/>
+      </w:rPr>
+    </w:lvl>
+    <w:lvl w:ilvl="7" w:tplc="04090003" w:tentative="1">
+      <w:start w:val="1"/>
+      <w:numFmt w:val="bullet"/>
+      <w:lvlText w:val="o"/>
+      <w:lvlJc w:val="left"/>
+      <w:pPr>
+        <w:tabs>
+          <w:tab w:val="num" w:pos="6030"/>
+        </w:tabs>
+        <w:ind w:left="6030" w:hanging="360"/>
+      </w:pPr>
+      <w:rPr>
+        <w:rFonts w:ascii="Courier New" w:hAnsi="Courier New" w:hint="default"/>
+      </w:rPr>
+    </w:lvl>
+    <w:lvl w:ilvl="8" w:tplc="04090005" w:tentative="1">
+      <w:start w:val="1"/>
+      <w:numFmt w:val="bullet"/>
+      <w:lvlText w:val=""/>
+      <w:lvlJc w:val="left"/>
+      <w:pPr>
+        <w:tabs>
+          <w:tab w:val="num" w:pos="6750"/>
+        </w:tabs>
+        <w:ind w:left="6750" w:hanging="360"/>
+      </w:pPr>
+      <w:rPr>
+        <w:rFonts w:ascii="Wingdings" w:hAnsi="Wingdings" w:hint="default"/>
+      </w:rPr>
+    </w:lvl>
+  </w:abstractNum>
+  <w:abstractNum w:abstractNumId="7">
     <w:nsid w:val="242E3C8B"/>
     <w:multiLevelType w:val="hybridMultilevel"/>
     <w:tmpl w:val="D298C6EC"/>
@@ -6871,7 +8223,7 @@
       </w:rPr>
     </w:lvl>
   </w:abstractNum>
-  <w:abstractNum w:abstractNumId="7">
+  <w:abstractNum w:abstractNumId="8">
     <w:nsid w:val="28975283"/>
     <w:multiLevelType w:val="hybridMultilevel"/>
     <w:tmpl w:val="976EEE9C"/>
@@ -6961,7 +8313,7 @@
       </w:pPr>
     </w:lvl>
   </w:abstractNum>
-  <w:abstractNum w:abstractNumId="8">
+  <w:abstractNum w:abstractNumId="9">
     <w:nsid w:val="28F456E2"/>
     <w:multiLevelType w:val="multilevel"/>
     <w:tmpl w:val="6484AE54"/>
@@ -7102,7 +8454,7 @@
       </w:rPr>
     </w:lvl>
   </w:abstractNum>
-  <w:abstractNum w:abstractNumId="9">
+  <w:abstractNum w:abstractNumId="10">
     <w:nsid w:val="31356819"/>
     <w:multiLevelType w:val="multilevel"/>
     <w:tmpl w:val="DA8A5EF0"/>
@@ -7123,7 +8475,7 @@
       <w:lvlText w:val="%1.%2"/>
       <w:lvlJc w:val="left"/>
       <w:pPr>
-        <w:ind w:left="1296" w:hanging="576"/>
+        <w:ind w:left="576" w:hanging="576"/>
       </w:pPr>
     </w:lvl>
     <w:lvl w:ilvl="2">
@@ -7224,7 +8576,7 @@
       </w:pPr>
     </w:lvl>
   </w:abstractNum>
-  <w:abstractNum w:abstractNumId="10">
+  <w:abstractNum w:abstractNumId="11">
     <w:nsid w:val="34BE2470"/>
     <w:multiLevelType w:val="hybridMultilevel"/>
     <w:tmpl w:val="10226B1E"/>
@@ -7337,7 +8689,7 @@
       </w:rPr>
     </w:lvl>
   </w:abstractNum>
-  <w:abstractNum w:abstractNumId="11">
+  <w:abstractNum w:abstractNumId="12">
     <w:nsid w:val="3CED148C"/>
     <w:multiLevelType w:val="hybridMultilevel"/>
     <w:tmpl w:val="CC208B72"/>
@@ -7477,7 +8829,7 @@
       </w:rPr>
     </w:lvl>
   </w:abstractNum>
-  <w:abstractNum w:abstractNumId="12">
+  <w:abstractNum w:abstractNumId="13">
     <w:nsid w:val="3E644BEE"/>
     <w:multiLevelType w:val="hybridMultilevel"/>
     <w:tmpl w:val="63925266"/>
@@ -7590,7 +8942,7 @@
       </w:rPr>
     </w:lvl>
   </w:abstractNum>
-  <w:abstractNum w:abstractNumId="13">
+  <w:abstractNum w:abstractNumId="14">
     <w:nsid w:val="43E57BD9"/>
     <w:multiLevelType w:val="hybridMultilevel"/>
     <w:tmpl w:val="0A40AAC0"/>
@@ -7703,7 +9055,7 @@
       </w:rPr>
     </w:lvl>
   </w:abstractNum>
-  <w:abstractNum w:abstractNumId="14">
+  <w:abstractNum w:abstractNumId="15">
     <w:nsid w:val="45AC2734"/>
     <w:multiLevelType w:val="hybridMultilevel"/>
     <w:tmpl w:val="76F8894A"/>
@@ -7816,7 +9168,7 @@
       </w:rPr>
     </w:lvl>
   </w:abstractNum>
-  <w:abstractNum w:abstractNumId="15">
+  <w:abstractNum w:abstractNumId="16">
     <w:nsid w:val="46101347"/>
     <w:multiLevelType w:val="multilevel"/>
     <w:tmpl w:val="87786618"/>
@@ -7965,7 +9317,7 @@
       </w:rPr>
     </w:lvl>
   </w:abstractNum>
-  <w:abstractNum w:abstractNumId="16">
+  <w:abstractNum w:abstractNumId="17">
     <w:nsid w:val="493953E9"/>
     <w:multiLevelType w:val="hybridMultilevel"/>
     <w:tmpl w:val="C0480830"/>
@@ -8078,7 +9430,7 @@
       </w:rPr>
     </w:lvl>
   </w:abstractNum>
-  <w:abstractNum w:abstractNumId="17">
+  <w:abstractNum w:abstractNumId="18">
     <w:nsid w:val="493C4955"/>
     <w:multiLevelType w:val="hybridMultilevel"/>
     <w:tmpl w:val="ACF822D8"/>
@@ -8194,7 +9546,7 @@
       </w:rPr>
     </w:lvl>
   </w:abstractNum>
-  <w:abstractNum w:abstractNumId="18">
+  <w:abstractNum w:abstractNumId="19">
     <w:nsid w:val="538C6ABF"/>
     <w:multiLevelType w:val="hybridMultilevel"/>
     <w:tmpl w:val="BAF6FF62"/>
@@ -8307,7 +9659,7 @@
       </w:rPr>
     </w:lvl>
   </w:abstractNum>
-  <w:abstractNum w:abstractNumId="19">
+  <w:abstractNum w:abstractNumId="20">
     <w:nsid w:val="53D9006C"/>
     <w:multiLevelType w:val="hybridMultilevel"/>
     <w:tmpl w:val="A92A588C"/>
@@ -8447,7 +9799,7 @@
       </w:rPr>
     </w:lvl>
   </w:abstractNum>
-  <w:abstractNum w:abstractNumId="20">
+  <w:abstractNum w:abstractNumId="21">
     <w:nsid w:val="5E1A5B88"/>
     <w:multiLevelType w:val="hybridMultilevel"/>
     <w:tmpl w:val="DB4C9798"/>
@@ -8536,7 +9888,7 @@
       </w:pPr>
     </w:lvl>
   </w:abstractNum>
-  <w:abstractNum w:abstractNumId="21">
+  <w:abstractNum w:abstractNumId="22">
     <w:nsid w:val="784E135F"/>
     <w:multiLevelType w:val="hybridMultilevel"/>
     <w:tmpl w:val="A59CBD90"/>
@@ -8653,43 +10005,43 @@
     <w:abstractNumId w:val="0"/>
   </w:num>
   <w:num w:numId="2">
-    <w:abstractNumId w:val="20"/>
+    <w:abstractNumId w:val="21"/>
   </w:num>
   <w:num w:numId="3">
     <w:abstractNumId w:val="1"/>
   </w:num>
   <w:num w:numId="4">
-    <w:abstractNumId w:val="8"/>
+    <w:abstractNumId w:val="9"/>
   </w:num>
   <w:num w:numId="5">
-    <w:abstractNumId w:val="6"/>
+    <w:abstractNumId w:val="7"/>
   </w:num>
   <w:num w:numId="6">
-    <w:abstractNumId w:val="17"/>
+    <w:abstractNumId w:val="18"/>
   </w:num>
   <w:num w:numId="7">
     <w:abstractNumId w:val="3"/>
   </w:num>
   <w:num w:numId="8">
-    <w:abstractNumId w:val="7"/>
+    <w:abstractNumId w:val="8"/>
   </w:num>
   <w:num w:numId="9">
-    <w:abstractNumId w:val="9"/>
+    <w:abstractNumId w:val="10"/>
   </w:num>
   <w:num w:numId="10">
-    <w:abstractNumId w:val="21"/>
+    <w:abstractNumId w:val="22"/>
   </w:num>
   <w:num w:numId="11">
-    <w:abstractNumId w:val="15"/>
+    <w:abstractNumId w:val="16"/>
   </w:num>
   <w:num w:numId="12">
-    <w:abstractNumId w:val="19"/>
+    <w:abstractNumId w:val="20"/>
   </w:num>
   <w:num w:numId="13">
-    <w:abstractNumId w:val="11"/>
+    <w:abstractNumId w:val="12"/>
   </w:num>
   <w:num w:numId="14">
-    <w:abstractNumId w:val="13"/>
+    <w:abstractNumId w:val="14"/>
   </w:num>
   <w:num w:numId="15">
     <w:abstractNumId w:val="2"/>
@@ -8698,7 +10050,7 @@
     <w:abstractNumId w:val="4"/>
   </w:num>
   <w:num w:numId="17">
-    <w:abstractNumId w:val="9"/>
+    <w:abstractNumId w:val="10"/>
     <w:lvlOverride w:ilvl="0">
       <w:startOverride w:val="1"/>
     </w:lvlOverride>
@@ -8728,22 +10080,25 @@
     </w:lvlOverride>
   </w:num>
   <w:num w:numId="18">
-    <w:abstractNumId w:val="14"/>
+    <w:abstractNumId w:val="15"/>
   </w:num>
   <w:num w:numId="19">
-    <w:abstractNumId w:val="12"/>
+    <w:abstractNumId w:val="13"/>
   </w:num>
   <w:num w:numId="20">
-    <w:abstractNumId w:val="10"/>
+    <w:abstractNumId w:val="11"/>
   </w:num>
   <w:num w:numId="21">
-    <w:abstractNumId w:val="18"/>
+    <w:abstractNumId w:val="19"/>
   </w:num>
   <w:num w:numId="22">
-    <w:abstractNumId w:val="16"/>
+    <w:abstractNumId w:val="17"/>
   </w:num>
   <w:num w:numId="23">
     <w:abstractNumId w:val="5"/>
+  </w:num>
+  <w:num w:numId="24">
+    <w:abstractNumId w:val="6"/>
   </w:num>
 </w:numbering>
 </file>
@@ -8766,15 +10121,15 @@
   </w:docDefaults>
   <w:latentStyles w:defLockedState="0" w:defUIPriority="99" w:defSemiHidden="1" w:defUnhideWhenUsed="1" w:defQFormat="0" w:count="267">
     <w:lsdException w:name="Normal" w:semiHidden="0" w:uiPriority="0" w:unhideWhenUsed="0" w:qFormat="1"/>
-    <w:lsdException w:name="heading 1" w:semiHidden="0" w:uiPriority="9" w:unhideWhenUsed="0" w:qFormat="1"/>
-    <w:lsdException w:name="heading 2" w:uiPriority="9" w:qFormat="1"/>
-    <w:lsdException w:name="heading 3" w:uiPriority="9" w:qFormat="1"/>
-    <w:lsdException w:name="heading 4" w:uiPriority="9" w:qFormat="1"/>
-    <w:lsdException w:name="heading 5" w:uiPriority="9" w:qFormat="1"/>
-    <w:lsdException w:name="heading 6" w:uiPriority="9" w:qFormat="1"/>
-    <w:lsdException w:name="heading 7" w:uiPriority="9" w:qFormat="1"/>
-    <w:lsdException w:name="heading 8" w:uiPriority="9" w:qFormat="1"/>
-    <w:lsdException w:name="heading 9" w:uiPriority="9" w:qFormat="1"/>
+    <w:lsdException w:name="heading 1" w:semiHidden="0" w:unhideWhenUsed="0" w:qFormat="1"/>
+    <w:lsdException w:name="heading 2" w:qFormat="1"/>
+    <w:lsdException w:name="heading 3" w:qFormat="1"/>
+    <w:lsdException w:name="heading 4" w:qFormat="1"/>
+    <w:lsdException w:name="heading 5" w:qFormat="1"/>
+    <w:lsdException w:name="heading 6" w:qFormat="1"/>
+    <w:lsdException w:name="heading 7" w:qFormat="1"/>
+    <w:lsdException w:name="heading 8" w:qFormat="1"/>
+    <w:lsdException w:name="heading 9" w:qFormat="1"/>
     <w:lsdException w:name="toc 1" w:uiPriority="39" w:qFormat="1"/>
     <w:lsdException w:name="toc 2" w:uiPriority="39" w:qFormat="1"/>
     <w:lsdException w:name="toc 3" w:uiPriority="39" w:qFormat="1"/>
@@ -8921,7 +10276,7 @@
     <w:basedOn w:val="Normal"/>
     <w:next w:val="Normal"/>
     <w:link w:val="Heading1Char"/>
-    <w:uiPriority w:val="9"/>
+    <w:uiPriority w:val="99"/>
     <w:qFormat/>
     <w:rsid w:val="0048744E"/>
     <w:pPr>
@@ -8945,7 +10300,7 @@
     <w:basedOn w:val="Normal"/>
     <w:next w:val="Normal"/>
     <w:link w:val="Heading2Char"/>
-    <w:uiPriority w:val="9"/>
+    <w:uiPriority w:val="99"/>
     <w:unhideWhenUsed/>
     <w:qFormat/>
     <w:rsid w:val="00AF49E7"/>
@@ -8972,7 +10327,7 @@
     <w:basedOn w:val="Normal"/>
     <w:next w:val="Normal"/>
     <w:link w:val="Heading3Char"/>
-    <w:uiPriority w:val="9"/>
+    <w:uiPriority w:val="99"/>
     <w:unhideWhenUsed/>
     <w:qFormat/>
     <w:rsid w:val="00AF49E7"/>
@@ -8997,7 +10352,7 @@
     <w:basedOn w:val="Normal"/>
     <w:next w:val="Normal"/>
     <w:link w:val="Heading4Char"/>
-    <w:uiPriority w:val="9"/>
+    <w:uiPriority w:val="99"/>
     <w:unhideWhenUsed/>
     <w:qFormat/>
     <w:rsid w:val="0048744E"/>
@@ -9022,7 +10377,7 @@
     <w:basedOn w:val="Normal"/>
     <w:next w:val="Normal"/>
     <w:link w:val="Heading5Char"/>
-    <w:uiPriority w:val="9"/>
+    <w:uiPriority w:val="99"/>
     <w:unhideWhenUsed/>
     <w:qFormat/>
     <w:rsid w:val="0048744E"/>
@@ -9048,7 +10403,7 @@
     <w:basedOn w:val="Normal"/>
     <w:next w:val="Normal"/>
     <w:link w:val="Heading6Char"/>
-    <w:uiPriority w:val="9"/>
+    <w:uiPriority w:val="99"/>
     <w:unhideWhenUsed/>
     <w:qFormat/>
     <w:rsid w:val="0048744E"/>
@@ -9073,7 +10428,7 @@
     <w:basedOn w:val="Normal"/>
     <w:next w:val="Normal"/>
     <w:link w:val="Heading7Char"/>
-    <w:uiPriority w:val="9"/>
+    <w:uiPriority w:val="99"/>
     <w:unhideWhenUsed/>
     <w:qFormat/>
     <w:rsid w:val="0048744E"/>
@@ -9098,7 +10453,7 @@
     <w:basedOn w:val="Normal"/>
     <w:next w:val="Normal"/>
     <w:link w:val="Heading8Char"/>
-    <w:uiPriority w:val="9"/>
+    <w:uiPriority w:val="99"/>
     <w:unhideWhenUsed/>
     <w:qFormat/>
     <w:rsid w:val="0048744E"/>
@@ -9123,7 +10478,7 @@
     <w:basedOn w:val="Normal"/>
     <w:next w:val="Normal"/>
     <w:link w:val="Heading9Char"/>
-    <w:uiPriority w:val="9"/>
+    <w:uiPriority w:val="99"/>
     <w:unhideWhenUsed/>
     <w:qFormat/>
     <w:rsid w:val="0048744E"/>

</xml_diff>